<commit_message>
Removed .idea and out folders
</commit_message>
<xml_diff>
--- a/doc/dokumentace.docx
+++ b/doc/dokumentace.docx
@@ -7,7 +7,7 @@
         <w:pStyle w:val="Nadpis1"/>
       </w:pPr>
       <w:r>
-        <w:t>Styl „Nadpis1“ pro kapitoly</w:t>
+        <w:t>Semestrální práce – Vesmír, část 1: Animace</w:t>
       </w:r>
     </w:p>
     <w:p>
@@ -15,1030 +15,543 @@
         <w:pStyle w:val="Nadpis2"/>
       </w:pPr>
       <w:r>
-        <w:t>Styl „Nadpis2“ pro podkapitoly, kdyby je někdo náhodou potřeboval</w:t>
+        <w:t>Simulace pohybu vesmírných objektů</w:t>
       </w:r>
     </w:p>
     <w:p>
-      <w:pPr>
-        <w:rPr>
-          <w:szCs w:val="20"/>
-        </w:rPr>
-      </w:pPr>
-      <w:r>
-        <w:rPr>
-          <w:szCs w:val="20"/>
-        </w:rPr>
-        <w:t>Styl „Normální“ pro b</w:t>
-      </w:r>
-      <w:r>
-        <w:rPr>
-          <w:szCs w:val="20"/>
-        </w:rPr>
-        <w:t>ěžný odstavcový text</w:t>
+      <w:r>
+        <w:t>Úkolem bylo vytvořit simulaci pohybu vesmírných objektů. Základní třídy pro tuto simulaci jsou:</w:t>
       </w:r>
     </w:p>
     <w:p>
       <w:pPr>
-        <w:rPr>
-          <w:rStyle w:val="Potaovkd"/>
-        </w:rPr>
-      </w:pPr>
-      <w:r>
-        <w:rPr>
-          <w:rStyle w:val="Potaovkd"/>
-        </w:rPr>
-        <w:t>Styl „Počítačový kód“ pro mimořádně zajímavé části kódu.</w:t>
+        <w:jc w:val="center"/>
+      </w:pPr>
+      <w:proofErr w:type="spellStart"/>
+      <w:r>
+        <w:t>SpaceObj</w:t>
+      </w:r>
+      <w:proofErr w:type="spellEnd"/>
+      <w:r>
+        <w:t xml:space="preserve"> – třída, jejíž instance reprezentuje jeden vesmírný objekt.</w:t>
       </w:r>
     </w:p>
     <w:p>
       <w:pPr>
-        <w:pStyle w:val="Nadpis1"/>
-        <w:rPr>
-          <w:rStyle w:val="Potaovkd"/>
-          <w:rFonts w:asciiTheme="majorHAnsi" w:hAnsiTheme="majorHAnsi" w:cstheme="majorBidi"/>
-          <w:sz w:val="32"/>
-        </w:rPr>
-      </w:pPr>
-      <w:r>
-        <w:rPr>
-          <w:rStyle w:val="Potaovkd"/>
-          <w:rFonts w:asciiTheme="majorHAnsi" w:hAnsiTheme="majorHAnsi" w:cstheme="majorBidi"/>
-          <w:sz w:val="32"/>
-        </w:rPr>
-        <w:t>Co psát do dokumentace?</w:t>
+        <w:jc w:val="center"/>
+      </w:pPr>
+      <w:proofErr w:type="spellStart"/>
+      <w:r>
+        <w:t>Space</w:t>
+      </w:r>
+      <w:proofErr w:type="spellEnd"/>
+      <w:r>
+        <w:t xml:space="preserve"> – třída, jejíž instance reprezentuje vesmír, kde se vyskytují všechny vesmírné objekty.</w:t>
       </w:r>
     </w:p>
     <w:p>
       <w:pPr>
-        <w:jc w:val="both"/>
-      </w:pPr>
-      <w:r>
-        <w:t xml:space="preserve">Představte si sebe v situaci, kdy jste obeznámeni se zadáním semestrální práce a najednou se vám do ruky dostane projekt vašeho kamaráda v nějaké fázi rozpracovanosti. Vaším úkolem je projekt dokončit, tj. navázat na to, co je již k dispozici. </w:t>
-      </w:r>
-      <w:r>
-        <w:t>C</w:t>
-      </w:r>
-      <w:r>
-        <w:t>o by vám vaši úlohu usnadnilo</w:t>
-      </w:r>
-      <w:r>
-        <w:t>?</w:t>
+        <w:jc w:val="center"/>
+      </w:pPr>
+      <w:proofErr w:type="spellStart"/>
+      <w:r>
+        <w:t>DrawingPanel</w:t>
+      </w:r>
+      <w:proofErr w:type="spellEnd"/>
+      <w:r>
+        <w:t xml:space="preserve"> – třída, která zajišťuje vykreslení vesmíru a jeho vesmírných objektů.</w:t>
       </w:r>
     </w:p>
     <w:p>
       <w:pPr>
-        <w:jc w:val="both"/>
-      </w:pPr>
-      <w:r>
-        <w:t xml:space="preserve">Mít </w:t>
-      </w:r>
-      <w:proofErr w:type="spellStart"/>
-      <w:r>
-        <w:t>JavaDoc</w:t>
-      </w:r>
-      <w:proofErr w:type="spellEnd"/>
-      <w:r>
-        <w:t xml:space="preserve"> dokumentaci API je jistě užitečné, ale možná jste již zjistili, že se v </w:t>
-      </w:r>
-      <w:proofErr w:type="spellStart"/>
-      <w:r>
-        <w:t>JavaDoc</w:t>
-      </w:r>
-      <w:proofErr w:type="spellEnd"/>
-      <w:r>
-        <w:t xml:space="preserve"> dokumentaci snadno ztratíte, když nevíte, co </w:t>
-      </w:r>
-      <w:r>
-        <w:t xml:space="preserve">přesně </w:t>
-      </w:r>
-      <w:r>
-        <w:t>hledáte</w:t>
-      </w:r>
-      <w:r>
-        <w:t>. Uveďme si příklad. Víte, že potřebujete upravit vykreslení grafů, ale v </w:t>
-      </w:r>
-      <w:proofErr w:type="spellStart"/>
-      <w:r>
-        <w:t>JavaDoc</w:t>
-      </w:r>
-      <w:proofErr w:type="spellEnd"/>
-      <w:r>
-        <w:t xml:space="preserve"> </w:t>
-      </w:r>
-      <w:r>
-        <w:t xml:space="preserve">dokumentaci </w:t>
-      </w:r>
-      <w:r>
-        <w:t xml:space="preserve">vidíte hned 15 tříd. Která z nich se </w:t>
-      </w:r>
-      <w:r>
-        <w:t xml:space="preserve">asi tak </w:t>
-      </w:r>
-      <w:r>
-        <w:t xml:space="preserve">stará o vykreslení grafů? Něco lze odhadnout z názvů tříd. Někdy </w:t>
-      </w:r>
-      <w:r>
-        <w:t xml:space="preserve">vám </w:t>
-      </w:r>
-      <w:proofErr w:type="gramStart"/>
-      <w:r>
-        <w:t>nezbyde</w:t>
-      </w:r>
-      <w:proofErr w:type="gramEnd"/>
-      <w:r>
-        <w:t xml:space="preserve"> nic jiného než </w:t>
-      </w:r>
-      <w:r>
-        <w:t>si projít popis hned několika tříd. A někdy se řešení ani nedoberete</w:t>
-      </w:r>
-      <w:r>
-        <w:t xml:space="preserve"> jednoduše</w:t>
-      </w:r>
-      <w:r>
-        <w:t xml:space="preserve"> proto</w:t>
-      </w:r>
-      <w:r>
-        <w:t>, že</w:t>
-      </w:r>
-      <w:r>
-        <w:t xml:space="preserve"> </w:t>
-      </w:r>
-      <w:r>
-        <w:t xml:space="preserve">třída, která se o </w:t>
-      </w:r>
-      <w:r>
-        <w:t xml:space="preserve">vykreslení grafů </w:t>
-      </w:r>
-      <w:r>
-        <w:t xml:space="preserve">stará, </w:t>
-      </w:r>
-      <w:r>
-        <w:t xml:space="preserve">je privátní </w:t>
-      </w:r>
-      <w:r>
-        <w:t xml:space="preserve">/ </w:t>
-      </w:r>
-      <w:r>
-        <w:t xml:space="preserve">interní, </w:t>
-      </w:r>
-      <w:r>
-        <w:t>takže se</w:t>
-      </w:r>
-      <w:r>
-        <w:t xml:space="preserve"> v dokumentaci API vůbec n</w:t>
-      </w:r>
-      <w:r>
-        <w:t>eobjeví</w:t>
-      </w:r>
-      <w:r>
-        <w:t>. Pak zbývá jen zkusit si tipnout, jak by se mohla jmenovat metoda / třída, která se o vykreslení grafu stará (asi by mohla mít v názvu „</w:t>
-      </w:r>
-      <w:proofErr w:type="spellStart"/>
-      <w:r>
-        <w:t>graph</w:t>
-      </w:r>
-      <w:proofErr w:type="spellEnd"/>
-      <w:r>
-        <w:t xml:space="preserve">“), a prohledat zdrojové kódy na výskyt tohoto jména. Dost pracné, co říkáte? Nebylo by super mít nějakou další pomocnou dokumentaci, která by vám pomohla s prvotní orientací v projektu? </w:t>
-      </w:r>
-      <w:r>
-        <w:t>A právě k tomu slouží tato dokumentace.</w:t>
+        <w:jc w:val="center"/>
+      </w:pPr>
+      <w:proofErr w:type="spellStart"/>
+      <w:r>
+        <w:t>CSVLoader</w:t>
+      </w:r>
+      <w:proofErr w:type="spellEnd"/>
+      <w:r>
+        <w:t xml:space="preserve"> – třída, která nám načte data z </w:t>
+      </w:r>
+      <w:proofErr w:type="spellStart"/>
+      <w:r>
+        <w:t>csv</w:t>
+      </w:r>
+      <w:proofErr w:type="spellEnd"/>
+      <w:r>
+        <w:t xml:space="preserve"> souboru a vytvoří z nich instanci vesmíru.</w:t>
       </w:r>
     </w:p>
     <w:p>
       <w:pPr>
-        <w:rPr>
-          <w:szCs w:val="20"/>
-        </w:rPr>
-      </w:pPr>
-      <w:r>
-        <w:rPr>
-          <w:szCs w:val="20"/>
-        </w:rPr>
-        <w:t>Dokumentace by měla obsahovat:</w:t>
+        <w:jc w:val="center"/>
+      </w:pPr>
+      <w:r>
+        <w:t>Coord2D – třída, která reprezentuje XY souřadnice. Využívá se návrhového vzoru přepravka.</w:t>
       </w:r>
     </w:p>
     <w:p>
       <w:pPr>
-        <w:pStyle w:val="Odstavecseseznamem"/>
-        <w:numPr>
-          <w:ilvl w:val="0"/>
-          <w:numId w:val="3"/>
-        </w:numPr>
-        <w:jc w:val="both"/>
-        <w:rPr>
-          <w:szCs w:val="20"/>
-        </w:rPr>
-      </w:pPr>
-      <w:r>
-        <w:rPr>
-          <w:szCs w:val="20"/>
-        </w:rPr>
-        <w:t xml:space="preserve">stručný ale výstižný a přehledný popis implementovaného řešení </w:t>
-      </w:r>
-      <w:r>
-        <w:rPr>
-          <w:szCs w:val="20"/>
-        </w:rPr>
-        <w:t xml:space="preserve">(např. „hodnoty ABC za posledních 100 sekund se zobrazují spojnicovým grafem; graf se plynule překresluje, jak přicházejí nové hodnoty ABC“) </w:t>
-      </w:r>
-      <w:r>
-        <w:rPr>
-          <w:szCs w:val="20"/>
-        </w:rPr>
-        <w:t xml:space="preserve">včetně </w:t>
-      </w:r>
-      <w:r>
-        <w:rPr>
-          <w:szCs w:val="20"/>
-        </w:rPr>
-        <w:t xml:space="preserve">toho, jak je to na nejvyšší úrovni dekomponováno do tříd a balíčků (např. „řešení je postaveno na softwarovém vzoru MVVM, … Nejdůležitějšími třídami </w:t>
-      </w:r>
-      <w:proofErr w:type="spellStart"/>
-      <w:r>
-        <w:rPr>
-          <w:szCs w:val="20"/>
-        </w:rPr>
-        <w:t>ViewModel</w:t>
-      </w:r>
-      <w:proofErr w:type="spellEnd"/>
-      <w:r>
-        <w:rPr>
-          <w:szCs w:val="20"/>
-        </w:rPr>
-        <w:t xml:space="preserve"> jsou XYZ, která se stará o veškerou interakci uživatele pro výběr dat pro </w:t>
-      </w:r>
-      <w:r>
-        <w:rPr>
-          <w:szCs w:val="20"/>
-        </w:rPr>
-        <w:t xml:space="preserve">zobrazení v grafech, … </w:t>
-      </w:r>
-      <w:r>
-        <w:rPr>
-          <w:szCs w:val="20"/>
-        </w:rPr>
-        <w:t>“</w:t>
-      </w:r>
-      <w:r>
-        <w:rPr>
-          <w:szCs w:val="20"/>
-        </w:rPr>
-        <w:t>)</w:t>
-      </w:r>
+        <w:jc w:val="center"/>
+      </w:pPr>
+      <w:r>
+        <w:t xml:space="preserve">Galaxy_SP2022 – hlavní třída, která zajistí inicializaci programu, ošetření uživatelských vstupů a </w:t>
+      </w:r>
+      <w:r>
+        <w:t xml:space="preserve">opakované překreslení instance třídy </w:t>
+      </w:r>
+      <w:proofErr w:type="spellStart"/>
+      <w:r>
+        <w:t>DrawingPanel</w:t>
+      </w:r>
+      <w:proofErr w:type="spellEnd"/>
     </w:p>
     <w:p>
       <w:pPr>
-        <w:pStyle w:val="Odstavecseseznamem"/>
-        <w:numPr>
-          <w:ilvl w:val="0"/>
-          <w:numId w:val="3"/>
-        </w:numPr>
-        <w:jc w:val="both"/>
-        <w:rPr>
-          <w:szCs w:val="20"/>
-        </w:rPr>
-      </w:pPr>
-      <w:r>
-        <w:rPr>
-          <w:szCs w:val="20"/>
-        </w:rPr>
-        <w:t xml:space="preserve">popis </w:t>
-      </w:r>
-      <w:r>
-        <w:rPr>
-          <w:szCs w:val="20"/>
-        </w:rPr>
-        <w:t>zavedených opodstatněných omezení a zjednodušení (např. „je použito sekvenční vyhledávání prvku v poli, protože typická délka pole nepřesáhne 10 prvků; pokud by se v budoucnosti pracovalo s podstatně většími poli, lze zvážit použití binárního vyhledání“)</w:t>
+        <w:ind w:firstLine="709"/>
+      </w:pPr>
+      <w:r>
+        <w:t xml:space="preserve">Před začátkem simulace se nejdříve načtou data pomocí třídy </w:t>
+      </w:r>
+      <w:proofErr w:type="spellStart"/>
+      <w:r>
+        <w:t>CSVLoader</w:t>
+      </w:r>
+      <w:proofErr w:type="spellEnd"/>
+      <w:r>
+        <w:t xml:space="preserve">. Tato třída </w:t>
+      </w:r>
+      <w:r>
+        <w:t xml:space="preserve">pomocí metody </w:t>
+      </w:r>
+      <w:proofErr w:type="spellStart"/>
+      <w:r>
+        <w:t>parseDataToSpace</w:t>
+      </w:r>
+      <w:proofErr w:type="spellEnd"/>
+      <w:r>
+        <w:t xml:space="preserve"> </w:t>
+      </w:r>
+      <w:r>
+        <w:t xml:space="preserve">načte data z poskytnutých souborů, které jsou ve formátu CSV a z nich vytvoří instanci třídy </w:t>
+      </w:r>
+      <w:proofErr w:type="spellStart"/>
+      <w:r>
+        <w:t>Space</w:t>
+      </w:r>
+      <w:proofErr w:type="spellEnd"/>
+      <w:r>
+        <w:t xml:space="preserve">, která bude obsahovat její gravitační konstantu, krok v čase a všechny vesmírné objekty popsané v načteném souboru. </w:t>
       </w:r>
     </w:p>
     <w:p>
       <w:pPr>
-        <w:pStyle w:val="Odstavecseseznamem"/>
-        <w:numPr>
-          <w:ilvl w:val="0"/>
-          <w:numId w:val="3"/>
-        </w:numPr>
-        <w:jc w:val="both"/>
-        <w:rPr>
-          <w:szCs w:val="20"/>
-        </w:rPr>
-      </w:pPr>
-      <w:r>
-        <w:rPr>
-          <w:szCs w:val="20"/>
-        </w:rPr>
-        <w:t>popis klíčových algoritmů za účelem objasnění chování, přičemž tento popis</w:t>
-      </w:r>
-      <w:r>
-        <w:rPr>
-          <w:szCs w:val="20"/>
-        </w:rPr>
-        <w:t>, často zapsán v nějakém pseudokódu, je na vyšší úrovni abstrakce, než je pak vlastní kód v programovacím jazyce. Rozhodně nekopírujte kusy kódy</w:t>
+        <w:ind w:firstLine="709"/>
+      </w:pPr>
+      <w:r>
+        <w:t xml:space="preserve">Třída </w:t>
+      </w:r>
+      <w:proofErr w:type="spellStart"/>
+      <w:r>
+        <w:t>Space</w:t>
+      </w:r>
+      <w:proofErr w:type="spellEnd"/>
+      <w:r>
+        <w:t xml:space="preserve"> obsahuje simulační čas</w:t>
+      </w:r>
+      <w:r>
+        <w:t xml:space="preserve">, který se dá získat metodou </w:t>
+      </w:r>
+      <w:proofErr w:type="spellStart"/>
+      <w:r>
+        <w:t>getSimulationTime</w:t>
+      </w:r>
+      <w:proofErr w:type="spellEnd"/>
+      <w:r>
+        <w:t>. Jeden z funkčních požadavků je pozastavení simulace.</w:t>
+      </w:r>
+      <w:r>
+        <w:t xml:space="preserve"> </w:t>
+      </w:r>
+      <w:r>
+        <w:t xml:space="preserve">Ve třídě Galaxy_SP2022 je nastavený </w:t>
+      </w:r>
+      <w:proofErr w:type="spellStart"/>
+      <w:r>
+        <w:t>KeyboardFocusManager</w:t>
+      </w:r>
+      <w:proofErr w:type="spellEnd"/>
+      <w:r>
+        <w:t xml:space="preserve">, který detekuje stisknutí mezerníku. Při stisknutí se vyvolá metoda </w:t>
+      </w:r>
+      <w:proofErr w:type="spellStart"/>
+      <w:r>
+        <w:t>startPause</w:t>
+      </w:r>
+      <w:proofErr w:type="spellEnd"/>
+      <w:r>
+        <w:t>/</w:t>
+      </w:r>
+      <w:proofErr w:type="spellStart"/>
+      <w:r>
+        <w:t>stopPause</w:t>
+      </w:r>
+      <w:proofErr w:type="spellEnd"/>
+      <w:r>
+        <w:t>, která nám zastaví/obnoví simulaci.</w:t>
       </w:r>
     </w:p>
     <w:p>
-      <w:pPr>
-        <w:pStyle w:val="Odstavecseseznamem"/>
-        <w:numPr>
-          <w:ilvl w:val="0"/>
-          <w:numId w:val="3"/>
-        </w:numPr>
-        <w:jc w:val="both"/>
-        <w:rPr>
-          <w:szCs w:val="20"/>
-        </w:rPr>
-      </w:pPr>
-      <w:r>
-        <w:rPr>
-          <w:szCs w:val="20"/>
-        </w:rPr>
-        <w:t>popis vytvoření, instalace a spuštění aplikace, pokud toto není intuitivní, nebo apriori dáno</w:t>
+      <w:r>
+        <w:t xml:space="preserve">Pozastavení nám zajištují metody </w:t>
+      </w:r>
+      <w:proofErr w:type="spellStart"/>
+      <w:r>
+        <w:t>startPause</w:t>
+      </w:r>
+      <w:proofErr w:type="spellEnd"/>
+      <w:r>
+        <w:t xml:space="preserve">, </w:t>
+      </w:r>
+      <w:proofErr w:type="spellStart"/>
+      <w:r>
+        <w:t>getCurrentTime</w:t>
+      </w:r>
+      <w:proofErr w:type="spellEnd"/>
+      <w:r>
+        <w:t xml:space="preserve">, </w:t>
+      </w:r>
+      <w:proofErr w:type="spellStart"/>
+      <w:r>
+        <w:t>stopPause</w:t>
+      </w:r>
+      <w:proofErr w:type="spellEnd"/>
+      <w:r>
+        <w:t>.</w:t>
+      </w:r>
+      <w:r>
+        <w:t xml:space="preserve"> Jelikož je simulační čas </w:t>
+      </w:r>
+      <w:r>
+        <w:t>závislý</w:t>
+      </w:r>
+      <w:r>
+        <w:t xml:space="preserve"> na metodě </w:t>
+      </w:r>
+      <w:proofErr w:type="spellStart"/>
+      <w:r>
+        <w:t>System.currentTimeMillis</w:t>
+      </w:r>
+      <w:proofErr w:type="spellEnd"/>
+      <w:r>
+        <w:t xml:space="preserve">, musíme začít počítat </w:t>
+      </w:r>
+      <w:r>
+        <w:t xml:space="preserve">uběhnutou </w:t>
+      </w:r>
+      <w:r>
+        <w:t>dobu od pozastavení simulace. Tuto dobu odečteme od simulačního času a takto „pozastavíme“ čas. Aby pozastavení fungovalo vícekrát, musíme odečítat od simulačního času sumu všech „</w:t>
+      </w:r>
+      <w:r>
+        <w:t xml:space="preserve">uběhnutých </w:t>
+      </w:r>
+      <w:r>
+        <w:t>dob od pozastavení simulace“. Například: první pauza trvala 3 sekundy, druhá pauza trvala 7 sekund, třetí pauza trvala 4 sekundy… Suma těchto dob je 14 sekund a toto odečítáme od simulačního času.</w:t>
+      </w:r>
+      <w:r>
+        <w:t xml:space="preserve"> </w:t>
       </w:r>
     </w:p>
     <w:p>
-      <w:pPr>
-        <w:pStyle w:val="Odstavecseseznamem"/>
-        <w:numPr>
-          <w:ilvl w:val="0"/>
-          <w:numId w:val="3"/>
-        </w:numPr>
-        <w:jc w:val="both"/>
-        <w:rPr>
-          <w:szCs w:val="20"/>
-        </w:rPr>
-      </w:pPr>
-      <w:r>
-        <w:rPr>
-          <w:szCs w:val="20"/>
-        </w:rPr>
-        <w:t>popis ovládání aplikace, pokud toto není intuitivní, nebo apriori dáno</w:t>
+      <w:r>
+        <w:t>Simulační čas je také ovlivněn krokem v</w:t>
+      </w:r>
+      <w:r>
+        <w:t> </w:t>
+      </w:r>
+      <w:r>
+        <w:t>času</w:t>
+      </w:r>
+      <w:r>
+        <w:t xml:space="preserve">, který určuje kolik simulačních sekund proběhne za sekundu. Metoda </w:t>
+      </w:r>
+      <w:proofErr w:type="spellStart"/>
+      <w:proofErr w:type="gramStart"/>
+      <w:r>
+        <w:t>getSimulationTime</w:t>
+      </w:r>
+      <w:proofErr w:type="spellEnd"/>
+      <w:r>
+        <w:t>(</w:t>
+      </w:r>
+      <w:proofErr w:type="gramEnd"/>
+      <w:r>
+        <w:t>) toto zajišťuje vynásobením simulačního času v sekundách tímto krokem v času.</w:t>
       </w:r>
     </w:p>
     <w:p>
-      <w:pPr>
-        <w:pStyle w:val="Odstavecseseznamem"/>
-        <w:numPr>
-          <w:ilvl w:val="0"/>
-          <w:numId w:val="3"/>
-        </w:numPr>
-        <w:jc w:val="both"/>
-        <w:rPr>
-          <w:szCs w:val="20"/>
-        </w:rPr>
-      </w:pPr>
-      <w:r>
-        <w:rPr>
-          <w:szCs w:val="20"/>
-        </w:rPr>
-        <w:t>stručný popis dosud neopravených nedostatků a popis možného rozšíření do budoucna</w:t>
+      <w:r>
+        <w:t xml:space="preserve">V této třídě je také implementovaná simulace pohybů vesmírných objektů. Metoda </w:t>
+      </w:r>
+      <w:proofErr w:type="spellStart"/>
+      <w:r>
+        <w:t>updateSystem</w:t>
+      </w:r>
+      <w:proofErr w:type="spellEnd"/>
+      <w:r>
+        <w:t xml:space="preserve"> </w:t>
+      </w:r>
+      <w:r>
+        <w:t xml:space="preserve">si načte uběhnutý čas od poslední doby, kdy byla tato metoda vyvolána a provede kalkulaci všech pozic a rychlostí za tento čas. Předtím než se vypočítá budoucí pozice a rychlosti, tak se vypočítá zrychlení všech </w:t>
+      </w:r>
+      <w:r>
+        <w:t>vesmírných objektů</w:t>
+      </w:r>
+      <w:r>
+        <w:t xml:space="preserve"> pomocí metody </w:t>
+      </w:r>
+      <w:proofErr w:type="spellStart"/>
+      <w:r>
+        <w:t>getAcceleration</w:t>
+      </w:r>
+      <w:proofErr w:type="spellEnd"/>
+      <w:r>
+        <w:t>.</w:t>
       </w:r>
     </w:p>
     <w:p>
       <w:pPr>
-        <w:jc w:val="both"/>
-      </w:pPr>
-    </w:p>
-    <w:p/>
-    <w:p>
-      <w:pPr>
-        <w:ind w:left="227"/>
-        <w:rPr>
-          <w:szCs w:val="20"/>
-        </w:rPr>
-      </w:pPr>
-      <w:r>
-        <w:rPr>
-          <w:szCs w:val="20"/>
-        </w:rPr>
-        <w:t>Nezapomeňte rovněž</w:t>
-      </w:r>
-      <w:r>
-        <w:rPr>
-          <w:szCs w:val="20"/>
-        </w:rPr>
-        <w:t xml:space="preserve"> v</w:t>
-      </w:r>
-      <w:r>
-        <w:rPr>
-          <w:szCs w:val="20"/>
-        </w:rPr>
-        <w:t>ypl</w:t>
-      </w:r>
-      <w:r>
-        <w:rPr>
-          <w:szCs w:val="20"/>
-        </w:rPr>
-        <w:t>nit</w:t>
-      </w:r>
-      <w:r>
-        <w:rPr>
-          <w:szCs w:val="20"/>
-        </w:rPr>
-        <w:t xml:space="preserve"> údaje v záhlaví!</w:t>
-      </w:r>
-      <w:r>
-        <w:rPr>
-          <w:szCs w:val="20"/>
-        </w:rPr>
-        <w:t xml:space="preserve"> Celkový počet hodin = počet hodin soustředěné práce, tj. nezapočtou se do toho přestávky na oběd, večeři, vyřízení telefonu apod.</w:t>
-      </w:r>
-      <w:r>
-        <w:rPr>
-          <w:szCs w:val="20"/>
-        </w:rPr>
-        <w:t xml:space="preserve"> Ale započte se do toho např. i pročtení tohoto dokumentu </w:t>
-      </w:r>
-      <w:r>
-        <w:rPr>
-          <mc:AlternateContent>
-            <mc:Choice Requires="w16se"/>
-            <mc:Fallback>
-              <w:rFonts w:ascii="Segoe UI Emoji" w:eastAsia="Segoe UI Emoji" w:hAnsi="Segoe UI Emoji" w:cs="Segoe UI Emoji"/>
-            </mc:Fallback>
-          </mc:AlternateContent>
-          <w:szCs w:val="20"/>
-        </w:rPr>
-        <mc:AlternateContent>
-          <mc:Choice Requires="w16se">
-            <w16se:symEx w16se:font="Segoe UI Emoji" w16se:char="1F60A"/>
-          </mc:Choice>
-          <mc:Fallback>
-            <w:t>😊</w:t>
-          </mc:Fallback>
-        </mc:AlternateContent>
+        <w:ind w:firstLine="709"/>
+      </w:pPr>
+      <w:r>
+        <w:t xml:space="preserve">Třída </w:t>
+      </w:r>
+      <w:proofErr w:type="spellStart"/>
+      <w:r>
+        <w:t>DrawingPanel</w:t>
+      </w:r>
+      <w:proofErr w:type="spellEnd"/>
+      <w:r>
+        <w:t xml:space="preserve"> si pomocí konstruktoru uloží referenci na instanci třídy </w:t>
+      </w:r>
+      <w:proofErr w:type="spellStart"/>
+      <w:r>
+        <w:t>Space</w:t>
+      </w:r>
+      <w:proofErr w:type="spellEnd"/>
+      <w:r>
+        <w:t xml:space="preserve">. Zde zajišťuje vykreslování planet metoda </w:t>
+      </w:r>
+      <w:proofErr w:type="spellStart"/>
+      <w:r>
+        <w:t>drawPlanets</w:t>
+      </w:r>
+      <w:proofErr w:type="spellEnd"/>
+      <w:r>
+        <w:t xml:space="preserve">. Úplnou viditelnost objektů v každém čase a maximální vyplnění dostupného prostoru okna nám zajišťují metody </w:t>
+      </w:r>
+      <w:proofErr w:type="spellStart"/>
+      <w:r>
+        <w:t>getScale</w:t>
+      </w:r>
+      <w:proofErr w:type="spellEnd"/>
+      <w:r>
+        <w:t xml:space="preserve"> a </w:t>
+      </w:r>
+      <w:proofErr w:type="spellStart"/>
+      <w:r>
+        <w:t>getMinMaxBounds</w:t>
+      </w:r>
+      <w:proofErr w:type="spellEnd"/>
+      <w:r>
+        <w:t xml:space="preserve"> (které se ale již vyvolává v metodě </w:t>
+      </w:r>
+      <w:proofErr w:type="spellStart"/>
+      <w:r>
+        <w:t>getScale</w:t>
+      </w:r>
+      <w:proofErr w:type="spellEnd"/>
+      <w:r>
+        <w:t xml:space="preserve">). Metoda </w:t>
+      </w:r>
+      <w:proofErr w:type="spellStart"/>
+      <w:r>
+        <w:t>getMinMaxBounds</w:t>
+      </w:r>
+      <w:proofErr w:type="spellEnd"/>
+      <w:r>
+        <w:t xml:space="preserve"> nám vypočítá levý horní roh a pravý dolní roh, které ohraničují náš vesmír. Obdélník </w:t>
+      </w:r>
+      <w:r>
+        <w:t>stvořený z těchto dvou bodů</w:t>
+      </w:r>
+      <w:r>
+        <w:t xml:space="preserve"> reprezentuje nejmenší možný obdélník, který v sobě obsahuje všechny vesmírné objekty.</w:t>
+      </w:r>
+      <w:r>
+        <w:t xml:space="preserve"> Tato metoda využívá i velikosti vesmírných objektů pro vypočítání těchto bodů.</w:t>
       </w:r>
     </w:p>
     <w:p>
-      <w:pPr>
-        <w:spacing w:after="160"/>
-        <w:rPr>
-          <w:szCs w:val="20"/>
-        </w:rPr>
-      </w:pPr>
-      <w:r>
-        <w:rPr>
-          <w:szCs w:val="20"/>
-        </w:rPr>
-        <w:br w:type="page"/>
+      <w:r>
+        <w:t xml:space="preserve">Metoda </w:t>
+      </w:r>
+      <w:proofErr w:type="spellStart"/>
+      <w:r>
+        <w:t>getScale</w:t>
+      </w:r>
+      <w:proofErr w:type="spellEnd"/>
+      <w:r>
+        <w:t xml:space="preserve"> nám vypočítá vhodnou hodnotu pro metodu </w:t>
+      </w:r>
+      <w:proofErr w:type="spellStart"/>
+      <w:r>
+        <w:t>Graphics.</w:t>
+      </w:r>
+      <w:proofErr w:type="gramStart"/>
+      <w:r>
+        <w:t>Scale</w:t>
+      </w:r>
+      <w:proofErr w:type="spellEnd"/>
+      <w:proofErr w:type="gramEnd"/>
+      <w:r>
+        <w:t xml:space="preserve"> se kterou můžeme vhodně vyplnit dostupný prostor okna se zachováním poměru stran. K vycentrování vesmíru využijeme </w:t>
+      </w:r>
+      <w:r>
+        <w:t xml:space="preserve">metodu </w:t>
+      </w:r>
+      <w:proofErr w:type="spellStart"/>
+      <w:r>
+        <w:t>Graphics.translate</w:t>
+      </w:r>
+      <w:proofErr w:type="spellEnd"/>
+      <w:r>
+        <w:t xml:space="preserve"> a </w:t>
+      </w:r>
+      <w:r>
+        <w:t xml:space="preserve">atributy </w:t>
+      </w:r>
+      <w:proofErr w:type="spellStart"/>
+      <w:r>
+        <w:t>offsetX</w:t>
+      </w:r>
+      <w:proofErr w:type="spellEnd"/>
+      <w:r>
+        <w:t xml:space="preserve"> a </w:t>
+      </w:r>
+      <w:proofErr w:type="spellStart"/>
+      <w:r>
+        <w:t>offsetY</w:t>
+      </w:r>
+      <w:proofErr w:type="spellEnd"/>
+      <w:r>
+        <w:t xml:space="preserve"> jako parametry této metody</w:t>
+      </w:r>
+      <w:r>
+        <w:t xml:space="preserve">, které jsme vhodně </w:t>
+      </w:r>
+      <w:r>
+        <w:t>vypočítali</w:t>
+      </w:r>
+      <w:r>
+        <w:t xml:space="preserve"> v metodě </w:t>
+      </w:r>
+      <w:proofErr w:type="spellStart"/>
+      <w:r>
+        <w:t>paint</w:t>
+      </w:r>
+      <w:proofErr w:type="spellEnd"/>
+      <w:r>
+        <w:t xml:space="preserve">. Pomocí </w:t>
+      </w:r>
+      <w:proofErr w:type="spellStart"/>
+      <w:r>
+        <w:t>getScale</w:t>
+      </w:r>
+      <w:proofErr w:type="spellEnd"/>
+      <w:r>
+        <w:t xml:space="preserve"> a </w:t>
+      </w:r>
+      <w:proofErr w:type="spellStart"/>
+      <w:r>
+        <w:t>attributů</w:t>
+      </w:r>
+      <w:proofErr w:type="spellEnd"/>
+      <w:r>
+        <w:t xml:space="preserve"> </w:t>
+      </w:r>
+      <w:proofErr w:type="spellStart"/>
+      <w:r>
+        <w:t>offsetX</w:t>
+      </w:r>
+      <w:proofErr w:type="spellEnd"/>
+      <w:r>
+        <w:t xml:space="preserve"> a </w:t>
+      </w:r>
+      <w:proofErr w:type="spellStart"/>
+      <w:r>
+        <w:t>offsetY</w:t>
+      </w:r>
+      <w:proofErr w:type="spellEnd"/>
+      <w:r>
+        <w:t xml:space="preserve"> jsme si také zajistili responzivitu našeho okna.</w:t>
       </w:r>
     </w:p>
     <w:p>
-      <w:pPr>
-        <w:pStyle w:val="Nadpis1"/>
-      </w:pPr>
-      <w:r>
-        <w:lastRenderedPageBreak/>
-        <w:t>Semestrální práce – Vesmír, část 1: Animace</w:t>
+      <w:r>
+        <w:t xml:space="preserve">V pravém horním rohu okna se vypisuje aktuální simulační čas pomocí metody </w:t>
+      </w:r>
+      <w:proofErr w:type="spellStart"/>
+      <w:r>
+        <w:t>drawTime</w:t>
+      </w:r>
+      <w:proofErr w:type="spellEnd"/>
+      <w:r>
+        <w:t xml:space="preserve">, která využívá metodu </w:t>
+      </w:r>
+      <w:proofErr w:type="spellStart"/>
+      <w:r>
+        <w:t>getSimulationTime</w:t>
+      </w:r>
+      <w:proofErr w:type="spellEnd"/>
+      <w:r>
+        <w:t xml:space="preserve"> z instance třídy </w:t>
+      </w:r>
+      <w:proofErr w:type="spellStart"/>
+      <w:r>
+        <w:t>Space</w:t>
+      </w:r>
+      <w:proofErr w:type="spellEnd"/>
+      <w:r>
+        <w:t>.</w:t>
       </w:r>
     </w:p>
     <w:p>
-      <w:pPr>
-        <w:pStyle w:val="Nadpis2"/>
-      </w:pPr>
-      <w:r>
-        <w:t>Simulace pohybu vesmírných objektů</w:t>
+      <w:r>
+        <w:tab/>
+        <w:t xml:space="preserve">Poloměr objektů určuje metoda </w:t>
+      </w:r>
+      <w:proofErr w:type="spellStart"/>
+      <w:r>
+        <w:t>getRadius</w:t>
+      </w:r>
+      <w:proofErr w:type="spellEnd"/>
+      <w:r>
+        <w:t xml:space="preserve"> ze třídy </w:t>
+      </w:r>
+      <w:proofErr w:type="spellStart"/>
+      <w:r>
+        <w:t>SpaceObj</w:t>
+      </w:r>
+      <w:proofErr w:type="spellEnd"/>
+      <w:r>
+        <w:t>. Předpokládá se jednotková hustota všech objektů a využívá se vzorce pro objem koule.</w:t>
       </w:r>
     </w:p>
     <w:p>
       <w:r>
-        <w:t>Úkolem bylo vytvořit simulaci pohybu vesmírných objektů. Základní třídy pro tuto simulaci jsou:</w:t>
-      </w:r>
-    </w:p>
-    <w:p>
-      <w:pPr>
-        <w:jc w:val="center"/>
-      </w:pPr>
-      <w:proofErr w:type="spellStart"/>
-      <w:r>
-        <w:t>SpaceObj</w:t>
-      </w:r>
-      <w:proofErr w:type="spellEnd"/>
-      <w:r>
-        <w:t xml:space="preserve"> – třída, jejíž instance reprezentuje jeden vesmírný objekt.</w:t>
-      </w:r>
-    </w:p>
-    <w:p>
-      <w:pPr>
-        <w:jc w:val="center"/>
-      </w:pPr>
-      <w:proofErr w:type="spellStart"/>
-      <w:r>
-        <w:t>Space</w:t>
-      </w:r>
-      <w:proofErr w:type="spellEnd"/>
-      <w:r>
-        <w:t xml:space="preserve"> – třída, jejíž instance reprezentuje vesmír, kde se vyskytují všechny vesmírné objekty.</w:t>
-      </w:r>
-    </w:p>
-    <w:p>
-      <w:pPr>
-        <w:jc w:val="center"/>
-      </w:pPr>
-      <w:proofErr w:type="spellStart"/>
-      <w:r>
-        <w:t>DrawingPanel</w:t>
-      </w:r>
-      <w:proofErr w:type="spellEnd"/>
-      <w:r>
-        <w:t xml:space="preserve"> – třída, která zajišťuje vykreslení vesmíru a jeho vesmírných objektů.</w:t>
-      </w:r>
-    </w:p>
-    <w:p>
-      <w:pPr>
-        <w:jc w:val="center"/>
-      </w:pPr>
-      <w:proofErr w:type="spellStart"/>
-      <w:r>
-        <w:t>CSVLoader</w:t>
-      </w:r>
-      <w:proofErr w:type="spellEnd"/>
-      <w:r>
-        <w:t xml:space="preserve"> – třída, která nám načte data z </w:t>
-      </w:r>
-      <w:proofErr w:type="spellStart"/>
-      <w:r>
-        <w:t>csv</w:t>
-      </w:r>
-      <w:proofErr w:type="spellEnd"/>
-      <w:r>
-        <w:t xml:space="preserve"> souboru a vytvoří z nich instanci vesmíru.</w:t>
-      </w:r>
-    </w:p>
-    <w:p>
-      <w:pPr>
-        <w:jc w:val="center"/>
-      </w:pPr>
-      <w:r>
-        <w:t>Coord2D – třída, která reprezentuje XY souřadnice. Využívá se návrhového vzoru přepravka.</w:t>
-      </w:r>
-    </w:p>
-    <w:p>
-      <w:pPr>
-        <w:jc w:val="center"/>
-      </w:pPr>
-      <w:r>
-        <w:t xml:space="preserve">Galaxy_SP2022 – hlavní třída, která zajistí inicializaci programu, ošetření uživatelských vstupů a </w:t>
-      </w:r>
-      <w:r>
-        <w:t xml:space="preserve">opakované překreslení instance třídy </w:t>
-      </w:r>
-      <w:proofErr w:type="spellStart"/>
-      <w:r>
-        <w:t>DrawingPanel</w:t>
-      </w:r>
-      <w:proofErr w:type="spellEnd"/>
-    </w:p>
-    <w:p>
-      <w:pPr>
-        <w:ind w:firstLine="709"/>
-      </w:pPr>
-      <w:r>
-        <w:t xml:space="preserve">Před začátkem simulace se nejdříve načtou data pomocí třídy </w:t>
-      </w:r>
-      <w:proofErr w:type="spellStart"/>
-      <w:r>
-        <w:t>CSVLoader</w:t>
-      </w:r>
-      <w:proofErr w:type="spellEnd"/>
-      <w:r>
-        <w:t xml:space="preserve">. Tato třída </w:t>
-      </w:r>
-      <w:r>
-        <w:t xml:space="preserve">pomocí metody </w:t>
-      </w:r>
-      <w:proofErr w:type="spellStart"/>
-      <w:r>
-        <w:t>parseDataToSpace</w:t>
-      </w:r>
-      <w:proofErr w:type="spellEnd"/>
-      <w:r>
-        <w:t xml:space="preserve"> </w:t>
-      </w:r>
-      <w:r>
-        <w:t xml:space="preserve">načte data z poskytnutých souborů, které jsou ve formátu CSV a z nich vytvoří instanci třídy </w:t>
-      </w:r>
-      <w:proofErr w:type="spellStart"/>
-      <w:r>
-        <w:t>Space</w:t>
-      </w:r>
-      <w:proofErr w:type="spellEnd"/>
-      <w:r>
-        <w:t xml:space="preserve">, která bude obsahovat její gravitační konstantu, krok v čase a všechny vesmírné objekty popsané v načteném souboru. </w:t>
-      </w:r>
-    </w:p>
-    <w:p>
-      <w:pPr>
-        <w:ind w:firstLine="709"/>
-      </w:pPr>
-      <w:r>
-        <w:t xml:space="preserve">Třída </w:t>
-      </w:r>
-      <w:proofErr w:type="spellStart"/>
-      <w:r>
-        <w:t>Space</w:t>
-      </w:r>
-      <w:proofErr w:type="spellEnd"/>
-      <w:r>
-        <w:t xml:space="preserve"> obsahuje simulační čas</w:t>
-      </w:r>
-      <w:r>
-        <w:t xml:space="preserve">, který se dá získat metodou </w:t>
-      </w:r>
-      <w:proofErr w:type="spellStart"/>
-      <w:r>
-        <w:t>getSimulationTime</w:t>
-      </w:r>
-      <w:proofErr w:type="spellEnd"/>
-      <w:r>
-        <w:t>. Jeden z funkčních požadavků je pozastavení simulace.</w:t>
-      </w:r>
-      <w:r>
-        <w:t xml:space="preserve"> </w:t>
-      </w:r>
-      <w:r>
-        <w:t xml:space="preserve">Ve třídě Galaxy_SP2022 je nastavený </w:t>
-      </w:r>
-      <w:proofErr w:type="spellStart"/>
-      <w:r>
-        <w:t>KeyboardFocusManager</w:t>
-      </w:r>
-      <w:proofErr w:type="spellEnd"/>
-      <w:r>
-        <w:t xml:space="preserve">, který detekuje stisknutí mezerníku. Při stisknutí se vyvolá metoda </w:t>
-      </w:r>
-      <w:proofErr w:type="spellStart"/>
-      <w:r>
-        <w:t>startPause</w:t>
-      </w:r>
-      <w:proofErr w:type="spellEnd"/>
-      <w:r>
-        <w:t>/</w:t>
-      </w:r>
-      <w:proofErr w:type="spellStart"/>
-      <w:r>
-        <w:t>stopPause</w:t>
-      </w:r>
-      <w:proofErr w:type="spellEnd"/>
-      <w:r>
-        <w:t>, která nám zastaví/obnoví simulaci.</w:t>
-      </w:r>
-    </w:p>
-    <w:p>
-      <w:r>
-        <w:t xml:space="preserve">Pozastavení nám zajištují metody </w:t>
-      </w:r>
-      <w:proofErr w:type="spellStart"/>
-      <w:r>
-        <w:t>startPause</w:t>
-      </w:r>
-      <w:proofErr w:type="spellEnd"/>
-      <w:r>
-        <w:t xml:space="preserve">, </w:t>
-      </w:r>
-      <w:proofErr w:type="spellStart"/>
-      <w:r>
-        <w:t>getCurrentTime</w:t>
-      </w:r>
-      <w:proofErr w:type="spellEnd"/>
-      <w:r>
-        <w:t xml:space="preserve">, </w:t>
-      </w:r>
-      <w:proofErr w:type="spellStart"/>
-      <w:r>
-        <w:t>stopPause</w:t>
-      </w:r>
-      <w:proofErr w:type="spellEnd"/>
-      <w:r>
-        <w:t>.</w:t>
-      </w:r>
-      <w:r>
-        <w:t xml:space="preserve"> Jelikož je simulační čas </w:t>
-      </w:r>
-      <w:r>
-        <w:t>závislý</w:t>
-      </w:r>
-      <w:r>
-        <w:t xml:space="preserve"> na</w:t>
-      </w:r>
-      <w:r>
-        <w:t xml:space="preserve"> metodě </w:t>
-      </w:r>
-      <w:proofErr w:type="spellStart"/>
-      <w:r>
-        <w:t>System.currentTimeMillis</w:t>
-      </w:r>
-      <w:proofErr w:type="spellEnd"/>
-      <w:r>
-        <w:t xml:space="preserve">, musíme začít počítat </w:t>
-      </w:r>
-      <w:r>
-        <w:t xml:space="preserve">uběhnutou </w:t>
-      </w:r>
-      <w:r>
-        <w:t>dobu od pozastavení simulace. Tuto dobu odečteme od simulačního času a takto „pozastavíme“ čas. Aby pozastavení fungovalo vícekrát, musíme odečítat od simulačního času sumu všech „</w:t>
-      </w:r>
-      <w:r>
-        <w:t xml:space="preserve">uběhnutých </w:t>
-      </w:r>
-      <w:r>
-        <w:t>dob od pozastavení simulace“. Například: první pauza trvala 3 sekundy, druhá pauza trvala 7 sekund, třetí pauza trvala 4 sekundy… Suma těchto dob je 14 sekund a toto odečítáme od simulačního času.</w:t>
-      </w:r>
-      <w:r>
-        <w:t xml:space="preserve"> </w:t>
-      </w:r>
-    </w:p>
-    <w:p>
-      <w:r>
-        <w:t>Simulační čas je také ovlivněn krokem v</w:t>
-      </w:r>
-      <w:r>
-        <w:t> </w:t>
-      </w:r>
-      <w:r>
-        <w:t>času</w:t>
-      </w:r>
-      <w:r>
-        <w:t xml:space="preserve">, který určuje kolik simulačních sekund proběhne za sekundu. Metoda </w:t>
-      </w:r>
-      <w:proofErr w:type="spellStart"/>
-      <w:proofErr w:type="gramStart"/>
-      <w:r>
-        <w:t>getSimulationTime</w:t>
-      </w:r>
-      <w:proofErr w:type="spellEnd"/>
-      <w:r>
-        <w:t>(</w:t>
-      </w:r>
-      <w:proofErr w:type="gramEnd"/>
-      <w:r>
-        <w:t>) toto zajišťuje vynásobením simulačního času v sekundách tímto krokem v času.</w:t>
-      </w:r>
-    </w:p>
-    <w:p>
-      <w:r>
-        <w:t xml:space="preserve">V této třídě je také implementovaná simulace pohybů vesmírných objektů. Metoda </w:t>
-      </w:r>
-      <w:proofErr w:type="spellStart"/>
-      <w:r>
-        <w:t>updateSystem</w:t>
-      </w:r>
-      <w:proofErr w:type="spellEnd"/>
-      <w:r>
-        <w:t xml:space="preserve"> </w:t>
-      </w:r>
-      <w:r>
-        <w:t xml:space="preserve">si načte uběhnutý čas od poslední doby, kdy byla tato metoda vyvolána a provede kalkulaci všech pozic a rychlostí za tento čas. </w:t>
-      </w:r>
-      <w:r>
-        <w:t xml:space="preserve">Předtím než se vypočítá budoucí pozice a rychlosti, tak se vypočítá zrychlení všech </w:t>
-      </w:r>
-      <w:r>
-        <w:t>vesmírných objektů</w:t>
-      </w:r>
-      <w:r>
-        <w:t xml:space="preserve"> pomocí metody </w:t>
-      </w:r>
-      <w:proofErr w:type="spellStart"/>
-      <w:r>
-        <w:t>getAcceleration</w:t>
-      </w:r>
-      <w:proofErr w:type="spellEnd"/>
-      <w:r>
-        <w:t>.</w:t>
-      </w:r>
-    </w:p>
-    <w:p>
-      <w:pPr>
-        <w:ind w:firstLine="709"/>
-      </w:pPr>
-      <w:r>
-        <w:t xml:space="preserve">Třída </w:t>
-      </w:r>
-      <w:proofErr w:type="spellStart"/>
-      <w:r>
-        <w:t>DrawingPanel</w:t>
-      </w:r>
-      <w:proofErr w:type="spellEnd"/>
-      <w:r>
-        <w:t xml:space="preserve"> si pomocí konstruktoru uloží referenci na instanci třídy </w:t>
-      </w:r>
-      <w:proofErr w:type="spellStart"/>
-      <w:r>
-        <w:t>Space</w:t>
-      </w:r>
-      <w:proofErr w:type="spellEnd"/>
-      <w:r>
-        <w:t xml:space="preserve">. Zde zajišťuje vykreslování planet metoda </w:t>
-      </w:r>
-      <w:proofErr w:type="spellStart"/>
-      <w:r>
-        <w:t>drawPlanets</w:t>
-      </w:r>
-      <w:proofErr w:type="spellEnd"/>
-      <w:r>
-        <w:t xml:space="preserve">. Úplnou viditelnost objektů v každém čase a maximální vyplnění dostupného prostoru okna nám zajišťují metody </w:t>
-      </w:r>
-      <w:proofErr w:type="spellStart"/>
-      <w:r>
-        <w:t>getScale</w:t>
-      </w:r>
-      <w:proofErr w:type="spellEnd"/>
-      <w:r>
-        <w:t xml:space="preserve"> a </w:t>
-      </w:r>
-      <w:proofErr w:type="spellStart"/>
-      <w:r>
-        <w:t>getMinMaxBounds</w:t>
-      </w:r>
-      <w:proofErr w:type="spellEnd"/>
-      <w:r>
-        <w:t xml:space="preserve"> (které se ale již vyvolává v metodě </w:t>
-      </w:r>
-      <w:proofErr w:type="spellStart"/>
-      <w:r>
-        <w:t>getScale</w:t>
-      </w:r>
-      <w:proofErr w:type="spellEnd"/>
-      <w:r>
-        <w:t xml:space="preserve">). Metoda </w:t>
-      </w:r>
-      <w:proofErr w:type="spellStart"/>
-      <w:r>
-        <w:t>getMinMaxBounds</w:t>
-      </w:r>
-      <w:proofErr w:type="spellEnd"/>
-      <w:r>
-        <w:t xml:space="preserve"> nám vypočítá levý horní roh a pravý dolní roh, které ohraničují náš vesmír. Obdélník </w:t>
-      </w:r>
-      <w:r>
-        <w:t>stvořený z těchto dvou bodů</w:t>
-      </w:r>
-      <w:r>
-        <w:t xml:space="preserve"> reprezentuje nejmenší možný obdélník, který v sobě obsahuje všechny vesmírné objekty.</w:t>
-      </w:r>
-      <w:r>
-        <w:t xml:space="preserve"> Tato metoda využívá i velikosti vesmírných objektů pro vypočítání těchto bodů.</w:t>
-      </w:r>
-    </w:p>
-    <w:p>
-      <w:r>
-        <w:t xml:space="preserve">Metoda </w:t>
-      </w:r>
-      <w:proofErr w:type="spellStart"/>
-      <w:r>
-        <w:t>getScale</w:t>
-      </w:r>
-      <w:proofErr w:type="spellEnd"/>
-      <w:r>
-        <w:t xml:space="preserve"> nám vypočítá vhodnou hodnotu pro metodu </w:t>
-      </w:r>
-      <w:proofErr w:type="spellStart"/>
-      <w:r>
-        <w:t>Graphics.</w:t>
-      </w:r>
-      <w:proofErr w:type="gramStart"/>
-      <w:r>
-        <w:t>Scale</w:t>
-      </w:r>
-      <w:proofErr w:type="spellEnd"/>
-      <w:proofErr w:type="gramEnd"/>
-      <w:r>
-        <w:t xml:space="preserve"> se kterou můžeme vhodně vyplnit dostupný prostor okna se zachováním poměru stran. K vycentrování vesmíru využijeme </w:t>
-      </w:r>
-      <w:r>
-        <w:t xml:space="preserve">metodu </w:t>
-      </w:r>
-      <w:proofErr w:type="spellStart"/>
-      <w:r>
-        <w:t>Graphics.translate</w:t>
-      </w:r>
-      <w:proofErr w:type="spellEnd"/>
-      <w:r>
-        <w:t xml:space="preserve"> a </w:t>
-      </w:r>
-      <w:r>
-        <w:t xml:space="preserve">atributy </w:t>
-      </w:r>
-      <w:proofErr w:type="spellStart"/>
-      <w:r>
-        <w:t>offsetX</w:t>
-      </w:r>
-      <w:proofErr w:type="spellEnd"/>
-      <w:r>
-        <w:t xml:space="preserve"> a </w:t>
-      </w:r>
-      <w:proofErr w:type="spellStart"/>
-      <w:r>
-        <w:t>offsetY</w:t>
-      </w:r>
-      <w:proofErr w:type="spellEnd"/>
-      <w:r>
-        <w:t xml:space="preserve"> jako parametry této metody</w:t>
-      </w:r>
-      <w:r>
-        <w:t xml:space="preserve">, které jsme vhodně </w:t>
-      </w:r>
-      <w:r>
-        <w:t>vypočítali</w:t>
-      </w:r>
-      <w:r>
-        <w:t xml:space="preserve"> v metodě </w:t>
-      </w:r>
-      <w:proofErr w:type="spellStart"/>
-      <w:r>
-        <w:t>paint</w:t>
-      </w:r>
-      <w:proofErr w:type="spellEnd"/>
-      <w:r>
-        <w:t xml:space="preserve">. Pomocí </w:t>
-      </w:r>
-      <w:proofErr w:type="spellStart"/>
-      <w:r>
-        <w:t>getScale</w:t>
-      </w:r>
-      <w:proofErr w:type="spellEnd"/>
-      <w:r>
-        <w:t xml:space="preserve"> a </w:t>
-      </w:r>
-      <w:proofErr w:type="spellStart"/>
-      <w:r>
-        <w:t>attributů</w:t>
-      </w:r>
-      <w:proofErr w:type="spellEnd"/>
-      <w:r>
-        <w:t xml:space="preserve"> </w:t>
-      </w:r>
-      <w:proofErr w:type="spellStart"/>
-      <w:r>
-        <w:t>offsetX</w:t>
-      </w:r>
-      <w:proofErr w:type="spellEnd"/>
-      <w:r>
-        <w:t xml:space="preserve"> a </w:t>
-      </w:r>
-      <w:proofErr w:type="spellStart"/>
-      <w:r>
-        <w:t>offsetY</w:t>
-      </w:r>
-      <w:proofErr w:type="spellEnd"/>
-      <w:r>
-        <w:t xml:space="preserve"> jsme si také zajistili responzivitu našeho okna.</w:t>
-      </w:r>
-    </w:p>
-    <w:p>
-      <w:r>
-        <w:t xml:space="preserve">V pravém horním rohu okna se vypisuje aktuální simulační čas pomocí metody </w:t>
-      </w:r>
-      <w:proofErr w:type="spellStart"/>
-      <w:r>
-        <w:t>drawTime</w:t>
-      </w:r>
-      <w:proofErr w:type="spellEnd"/>
-      <w:r>
-        <w:t xml:space="preserve">, která využívá metodu </w:t>
-      </w:r>
-      <w:proofErr w:type="spellStart"/>
-      <w:r>
-        <w:t>getSimulationTime</w:t>
-      </w:r>
-      <w:proofErr w:type="spellEnd"/>
-      <w:r>
-        <w:t xml:space="preserve"> z instance třídy </w:t>
-      </w:r>
-      <w:proofErr w:type="spellStart"/>
-      <w:r>
-        <w:t>Space</w:t>
-      </w:r>
-      <w:proofErr w:type="spellEnd"/>
-      <w:r>
-        <w:t>.</w:t>
-      </w:r>
-    </w:p>
-    <w:p>
-      <w:r>
-        <w:tab/>
-        <w:t xml:space="preserve">Poloměr objektů určuje metoda </w:t>
-      </w:r>
-      <w:proofErr w:type="spellStart"/>
-      <w:r>
-        <w:t>getRadius</w:t>
-      </w:r>
-      <w:proofErr w:type="spellEnd"/>
-      <w:r>
-        <w:t xml:space="preserve"> ze třídy </w:t>
-      </w:r>
-      <w:proofErr w:type="spellStart"/>
-      <w:r>
-        <w:t>SpaceObj</w:t>
-      </w:r>
-      <w:proofErr w:type="spellEnd"/>
-      <w:r>
-        <w:t>. Předpokládá se jednotková hustota všech objektů a využívá se vzorce pro objem koule.</w:t>
-      </w:r>
-    </w:p>
-    <w:p>
-      <w:r>
+        <w:lastRenderedPageBreak/>
         <w:tab/>
         <w:t xml:space="preserve">Ve třídě GalaxySP_2022 byl také přidán </w:t>
       </w:r>
@@ -1091,11 +604,7 @@
       </w:r>
       <w:proofErr w:type="spellEnd"/>
       <w:r>
-        <w:t xml:space="preserve"> detekuje, zda tyto souřadnice </w:t>
-      </w:r>
-      <w:r>
-        <w:lastRenderedPageBreak/>
-        <w:t xml:space="preserve">nejsou obsažené v jednom z našich vesmírných objektů. Pokud ano, do atributu </w:t>
+        <w:t xml:space="preserve"> detekuje, zda tyto souřadnice nejsou obsažené v jednom z našich vesmírných objektů. Pokud ano, do atributu </w:t>
       </w:r>
       <w:proofErr w:type="spellStart"/>
       <w:r>
@@ -1283,7 +792,7 @@
             <w:rPr>
               <w:noProof/>
             </w:rPr>
-            <w:t>9. dubna 2022</w:t>
+            <w:t>10. dubna 2022</w:t>
           </w:r>
           <w:r>
             <w:rPr>
@@ -1659,7 +1168,6 @@
     <w:lvl w:ilvl="0" w:tplc="FC5ABC40">
       <w:start w:val="1"/>
       <w:numFmt w:val="bullet"/>
-      <w:pStyle w:val="Odstavecseseznamem"/>
       <w:lvlText w:val=""/>
       <w:lvlJc w:val="left"/>
       <w:pPr>
@@ -2385,6 +1893,7 @@
   <w:style w:type="character" w:default="1" w:styleId="Standardnpsmoodstavce">
     <w:name w:val="Default Paragraph Font"/>
     <w:uiPriority w:val="1"/>
+    <w:semiHidden/>
     <w:unhideWhenUsed/>
   </w:style>
   <w:style w:type="table" w:default="1" w:styleId="Normlntabulka">

</xml_diff>

<commit_message>
fixed graph to match given assignment
</commit_message>
<xml_diff>
--- a/doc/dokumentace.docx
+++ b/doc/dokumentace.docx
@@ -27,32 +27,60 @@
       <w:pPr>
         <w:jc w:val="center"/>
       </w:pPr>
-      <w:r>
-        <w:t>SpaceObj – třída, jejíž instance reprezentuje jeden vesmírný objekt.</w:t>
+      <w:proofErr w:type="spellStart"/>
+      <w:r>
+        <w:t>SpaceObj</w:t>
+      </w:r>
+      <w:proofErr w:type="spellEnd"/>
+      <w:r>
+        <w:t xml:space="preserve"> – třída, jejíž instance reprezentuje jeden vesmírný objekt.</w:t>
       </w:r>
     </w:p>
     <w:p>
       <w:pPr>
         <w:jc w:val="center"/>
       </w:pPr>
-      <w:r>
-        <w:t>Space – třída, jejíž instance reprezentuje vesmír, kde se vyskytují všechny vesmírné objekty.</w:t>
+      <w:proofErr w:type="spellStart"/>
+      <w:r>
+        <w:t>Space</w:t>
+      </w:r>
+      <w:proofErr w:type="spellEnd"/>
+      <w:r>
+        <w:t xml:space="preserve"> – třída, jejíž instance reprezentuje vesmír, kde se vyskytují všechny vesmírné objekty.</w:t>
       </w:r>
     </w:p>
     <w:p>
       <w:pPr>
         <w:jc w:val="center"/>
       </w:pPr>
-      <w:r>
-        <w:t>DrawingPanel – třída, která zajišťuje vykreslení vesmíru a jeho vesmírných objektů.</w:t>
+      <w:proofErr w:type="spellStart"/>
+      <w:r>
+        <w:t>DrawingPanel</w:t>
+      </w:r>
+      <w:proofErr w:type="spellEnd"/>
+      <w:r>
+        <w:t xml:space="preserve"> – třída, která zajišťuje vykreslení vesmíru a jeho vesmírných objektů.</w:t>
       </w:r>
     </w:p>
     <w:p>
       <w:pPr>
         <w:jc w:val="center"/>
       </w:pPr>
-      <w:r>
-        <w:t>CSVLoader – třída, která nám načte data z csv souboru a vytvoří z nich instanci vesmíru.</w:t>
+      <w:proofErr w:type="spellStart"/>
+      <w:r>
+        <w:t>CSVLoader</w:t>
+      </w:r>
+      <w:proofErr w:type="spellEnd"/>
+      <w:r>
+        <w:t xml:space="preserve"> – třída, která nám načte data z </w:t>
+      </w:r>
+      <w:proofErr w:type="spellStart"/>
+      <w:r>
+        <w:t>csv</w:t>
+      </w:r>
+      <w:proofErr w:type="spellEnd"/>
+      <w:r>
+        <w:t xml:space="preserve"> souboru a vytvoří z nich instanci vesmíru.</w:t>
       </w:r>
     </w:p>
     <w:p>
@@ -71,26 +99,60 @@
         <w:t xml:space="preserve">Galaxy_SP2022 – hlavní třída, která zajistí inicializaci programu, ošetření uživatelských vstupů a </w:t>
       </w:r>
       <w:r>
-        <w:t>opakované překreslení instance třídy DrawingPanel</w:t>
-      </w:r>
+        <w:t xml:space="preserve">opakované překreslení instance třídy </w:t>
+      </w:r>
+      <w:proofErr w:type="spellStart"/>
+      <w:r>
+        <w:t>DrawingPanel</w:t>
+      </w:r>
+      <w:proofErr w:type="spellEnd"/>
     </w:p>
     <w:p>
       <w:pPr>
         <w:pStyle w:val="Nadpis2"/>
       </w:pPr>
       <w:r>
-        <w:t>Třída CSVLoader</w:t>
-      </w:r>
-    </w:p>
-    <w:p>
-      <w:r>
-        <w:t xml:space="preserve">Před začátkem simulace se nejdříve načtou data pomocí třídy CSVLoader. Tato třída </w:t>
-      </w:r>
-      <w:r>
-        <w:t xml:space="preserve">pomocí metody parseDataToSpace </w:t>
-      </w:r>
-      <w:r>
-        <w:t xml:space="preserve">načte data z poskytnutých souborů, které jsou ve formátu CSV a z nich vytvoří instanci třídy Space, která bude obsahovat její gravitační konstantu, krok v čase a všechny vesmírné objekty popsané v načteném souboru. </w:t>
+        <w:t xml:space="preserve">Třída </w:t>
+      </w:r>
+      <w:proofErr w:type="spellStart"/>
+      <w:r>
+        <w:t>CSVLoader</w:t>
+      </w:r>
+      <w:proofErr w:type="spellEnd"/>
+    </w:p>
+    <w:p>
+      <w:r>
+        <w:t xml:space="preserve">Před začátkem simulace se nejdříve načtou data pomocí třídy </w:t>
+      </w:r>
+      <w:proofErr w:type="spellStart"/>
+      <w:r>
+        <w:t>CSVLoader</w:t>
+      </w:r>
+      <w:proofErr w:type="spellEnd"/>
+      <w:r>
+        <w:t xml:space="preserve">. Tato třída </w:t>
+      </w:r>
+      <w:r>
+        <w:t xml:space="preserve">pomocí metody </w:t>
+      </w:r>
+      <w:proofErr w:type="spellStart"/>
+      <w:r>
+        <w:t>parseDataToSpace</w:t>
+      </w:r>
+      <w:proofErr w:type="spellEnd"/>
+      <w:r>
+        <w:t xml:space="preserve"> </w:t>
+      </w:r>
+      <w:r>
+        <w:t xml:space="preserve">načte data z poskytnutých souborů, které jsou ve formátu CSV a z nich vytvoří instanci třídy </w:t>
+      </w:r>
+      <w:proofErr w:type="spellStart"/>
+      <w:r>
+        <w:t>Space</w:t>
+      </w:r>
+      <w:proofErr w:type="spellEnd"/>
+      <w:r>
+        <w:t xml:space="preserve">, která bude obsahovat její gravitační konstantu, krok v čase a všechny vesmírné objekty popsané v načteném souboru. </w:t>
       </w:r>
     </w:p>
     <w:p>
@@ -98,16 +160,34 @@
         <w:pStyle w:val="Nadpis2"/>
       </w:pPr>
       <w:r>
-        <w:t>Třída Space</w:t>
-      </w:r>
-    </w:p>
-    <w:p>
-      <w:r>
-        <w:t>Třída Space obsahuje simulační čas</w:t>
-      </w:r>
-      <w:r>
-        <w:t>, který se dá získat metodou getSimulationTime</w:t>
-      </w:r>
+        <w:t xml:space="preserve">Třída </w:t>
+      </w:r>
+      <w:proofErr w:type="spellStart"/>
+      <w:r>
+        <w:t>Space</w:t>
+      </w:r>
+      <w:proofErr w:type="spellEnd"/>
+    </w:p>
+    <w:p>
+      <w:r>
+        <w:t xml:space="preserve">Třída </w:t>
+      </w:r>
+      <w:proofErr w:type="spellStart"/>
+      <w:r>
+        <w:t>Space</w:t>
+      </w:r>
+      <w:proofErr w:type="spellEnd"/>
+      <w:r>
+        <w:t xml:space="preserve"> obsahuje simulační čas</w:t>
+      </w:r>
+      <w:r>
+        <w:t xml:space="preserve">, který se dá získat metodou </w:t>
+      </w:r>
+      <w:proofErr w:type="spellStart"/>
+      <w:r>
+        <w:t>getSimulationTime</w:t>
+      </w:r>
+      <w:proofErr w:type="spellEnd"/>
       <w:r>
         <w:t>. Jeden z funkčních požadavků je pozastavení simulace.</w:t>
       </w:r>
@@ -115,12 +195,60 @@
         <w:t xml:space="preserve"> </w:t>
       </w:r>
       <w:r>
-        <w:t>Ve třídě Galaxy_SP2022 je nastavený KeyboardFocusManager, který detekuje stisknutí mezerníku. Při stisknutí se vyvolá metoda startPause/stopPause, která nám zastaví/obnoví simulaci.</w:t>
-      </w:r>
-    </w:p>
-    <w:p>
-      <w:r>
-        <w:t>Pozastavení nám zajištují metody startPause, getCurrentTime, stopPause.</w:t>
+        <w:t xml:space="preserve">Ve třídě Galaxy_SP2022 je nastavený </w:t>
+      </w:r>
+      <w:proofErr w:type="spellStart"/>
+      <w:r>
+        <w:t>KeyboardFocusManager</w:t>
+      </w:r>
+      <w:proofErr w:type="spellEnd"/>
+      <w:r>
+        <w:t xml:space="preserve">, který detekuje stisknutí mezerníku. Při stisknutí se vyvolá metoda </w:t>
+      </w:r>
+      <w:proofErr w:type="spellStart"/>
+      <w:r>
+        <w:t>startPause</w:t>
+      </w:r>
+      <w:proofErr w:type="spellEnd"/>
+      <w:r>
+        <w:t>/</w:t>
+      </w:r>
+      <w:proofErr w:type="spellStart"/>
+      <w:r>
+        <w:t>stopPause</w:t>
+      </w:r>
+      <w:proofErr w:type="spellEnd"/>
+      <w:r>
+        <w:t>, která nám zastaví/obnoví simulaci.</w:t>
+      </w:r>
+    </w:p>
+    <w:p>
+      <w:r>
+        <w:t xml:space="preserve">Pozastavení nám zajištují metody </w:t>
+      </w:r>
+      <w:proofErr w:type="spellStart"/>
+      <w:r>
+        <w:t>startPause</w:t>
+      </w:r>
+      <w:proofErr w:type="spellEnd"/>
+      <w:r>
+        <w:t xml:space="preserve">, </w:t>
+      </w:r>
+      <w:proofErr w:type="spellStart"/>
+      <w:r>
+        <w:t>getCurrentTime</w:t>
+      </w:r>
+      <w:proofErr w:type="spellEnd"/>
+      <w:r>
+        <w:t xml:space="preserve">, </w:t>
+      </w:r>
+      <w:proofErr w:type="spellStart"/>
+      <w:r>
+        <w:t>stopPause</w:t>
+      </w:r>
+      <w:proofErr w:type="spellEnd"/>
+      <w:r>
+        <w:t>.</w:t>
       </w:r>
       <w:r>
         <w:t xml:space="preserve"> Jelikož je simulační čas </w:t>
@@ -129,7 +257,15 @@
         <w:t>závislý</w:t>
       </w:r>
       <w:r>
-        <w:t xml:space="preserve"> na metodě System.currentTimeMillis, musíme začít počítat </w:t>
+        <w:t xml:space="preserve"> na metodě </w:t>
+      </w:r>
+      <w:proofErr w:type="spellStart"/>
+      <w:r>
+        <w:t>System.currentTimeMillis</w:t>
+      </w:r>
+      <w:proofErr w:type="spellEnd"/>
+      <w:r>
+        <w:t xml:space="preserve">, musíme začít počítat </w:t>
       </w:r>
       <w:r>
         <w:t xml:space="preserve">uběhnutou </w:t>
@@ -158,12 +294,33 @@
         <w:t>času</w:t>
       </w:r>
       <w:r>
-        <w:t>, který určuje kolik simulačních sekund proběhne za sekundu. Metoda getSimulationTime() toto zajišťuje vynásobením simulačního času v sekundách tímto krokem v času.</w:t>
-      </w:r>
-    </w:p>
-    <w:p>
-      <w:r>
-        <w:t xml:space="preserve">V této třídě je také implementovaná simulace pohybů vesmírných objektů. Metoda updateSystem </w:t>
+        <w:t xml:space="preserve">, který určuje kolik simulačních sekund proběhne za sekundu. Metoda </w:t>
+      </w:r>
+      <w:proofErr w:type="spellStart"/>
+      <w:proofErr w:type="gramStart"/>
+      <w:r>
+        <w:t>getSimulationTime</w:t>
+      </w:r>
+      <w:proofErr w:type="spellEnd"/>
+      <w:r>
+        <w:t>(</w:t>
+      </w:r>
+      <w:proofErr w:type="gramEnd"/>
+      <w:r>
+        <w:t>) toto zajišťuje vynásobením simulačního času v sekundách tímto krokem v času.</w:t>
+      </w:r>
+    </w:p>
+    <w:p>
+      <w:r>
+        <w:t xml:space="preserve">V této třídě je také implementovaná simulace pohybů vesmírných objektů. Metoda </w:t>
+      </w:r>
+      <w:proofErr w:type="spellStart"/>
+      <w:r>
+        <w:t>updateSystem</w:t>
+      </w:r>
+      <w:proofErr w:type="spellEnd"/>
+      <w:r>
+        <w:t xml:space="preserve"> </w:t>
       </w:r>
       <w:r>
         <w:t xml:space="preserve">si načte uběhnutý čas od poslední doby, kdy byla tato metoda vyvolána a provede kalkulaci všech pozic a rychlostí za tento čas. Předtím než se vypočítá budoucí pozice a rychlosti, tak se vypočítá zrychlení všech </w:t>
@@ -172,7 +329,15 @@
         <w:t>vesmírných objektů</w:t>
       </w:r>
       <w:r>
-        <w:t xml:space="preserve"> pomocí metody getAcceleration.</w:t>
+        <w:t xml:space="preserve"> pomocí metody </w:t>
+      </w:r>
+      <w:proofErr w:type="spellStart"/>
+      <w:r>
+        <w:t>getAcceleration</w:t>
+      </w:r>
+      <w:proofErr w:type="spellEnd"/>
+      <w:r>
+        <w:t>.</w:t>
       </w:r>
     </w:p>
     <w:p>
@@ -180,12 +345,73 @@
         <w:pStyle w:val="Nadpis2"/>
       </w:pPr>
       <w:r>
-        <w:t>Třída DrawingPanel</w:t>
-      </w:r>
-    </w:p>
-    <w:p>
-      <w:r>
-        <w:t xml:space="preserve">Třída DrawingPanel si pomocí konstruktoru uloží referenci na instanci třídy Space. Zde zajišťuje vykreslování planet metoda drawPlanets. Úplnou viditelnost objektů v každém čase a maximální vyplnění dostupného prostoru okna nám zajišťují metody getScale a getMinMaxBounds (které se ale již vyvolává v metodě getScale). Metoda getMinMaxBounds nám vypočítá levý horní roh a pravý dolní roh, které ohraničují náš vesmír. Obdélník </w:t>
+        <w:t xml:space="preserve">Třída </w:t>
+      </w:r>
+      <w:proofErr w:type="spellStart"/>
+      <w:r>
+        <w:t>DrawingPanel</w:t>
+      </w:r>
+      <w:proofErr w:type="spellEnd"/>
+    </w:p>
+    <w:p>
+      <w:r>
+        <w:t xml:space="preserve">Třída </w:t>
+      </w:r>
+      <w:proofErr w:type="spellStart"/>
+      <w:r>
+        <w:t>DrawingPanel</w:t>
+      </w:r>
+      <w:proofErr w:type="spellEnd"/>
+      <w:r>
+        <w:t xml:space="preserve"> si pomocí konstruktoru uloží referenci na instanci třídy </w:t>
+      </w:r>
+      <w:proofErr w:type="spellStart"/>
+      <w:r>
+        <w:t>Space</w:t>
+      </w:r>
+      <w:proofErr w:type="spellEnd"/>
+      <w:r>
+        <w:t xml:space="preserve">. Zde zajišťuje vykreslování planet metoda </w:t>
+      </w:r>
+      <w:proofErr w:type="spellStart"/>
+      <w:r>
+        <w:t>drawPlanets</w:t>
+      </w:r>
+      <w:proofErr w:type="spellEnd"/>
+      <w:r>
+        <w:t xml:space="preserve">. Úplnou viditelnost objektů v každém čase a maximální vyplnění dostupného prostoru okna nám zajišťují metody </w:t>
+      </w:r>
+      <w:proofErr w:type="spellStart"/>
+      <w:r>
+        <w:t>getScale</w:t>
+      </w:r>
+      <w:proofErr w:type="spellEnd"/>
+      <w:r>
+        <w:t xml:space="preserve"> a </w:t>
+      </w:r>
+      <w:proofErr w:type="spellStart"/>
+      <w:r>
+        <w:t>getMinMaxBounds</w:t>
+      </w:r>
+      <w:proofErr w:type="spellEnd"/>
+      <w:r>
+        <w:t xml:space="preserve"> (které se ale již vyvolává v metodě </w:t>
+      </w:r>
+      <w:proofErr w:type="spellStart"/>
+      <w:r>
+        <w:t>getScale</w:t>
+      </w:r>
+      <w:proofErr w:type="spellEnd"/>
+      <w:r>
+        <w:t xml:space="preserve">). Metoda </w:t>
+      </w:r>
+      <w:proofErr w:type="spellStart"/>
+      <w:r>
+        <w:t>getMinMaxBounds</w:t>
+      </w:r>
+      <w:proofErr w:type="spellEnd"/>
+      <w:r>
+        <w:t xml:space="preserve"> nám vypočítá levý horní roh a pravý dolní roh, které ohraničují náš vesmír. Obdélník </w:t>
       </w:r>
       <w:r>
         <w:t>stvořený z těchto dvou bodů</w:t>
@@ -199,14 +425,56 @@
     </w:p>
     <w:p>
       <w:r>
-        <w:t xml:space="preserve">Metoda getScale nám vypočítá vhodnou hodnotu pro metodu Graphics.Scale se kterou můžeme vhodně vyplnit dostupný prostor okna se zachováním poměru stran. K vycentrování vesmíru využijeme </w:t>
-      </w:r>
-      <w:r>
-        <w:t xml:space="preserve">metodu Graphics.translate a </w:t>
-      </w:r>
-      <w:r>
-        <w:t>atributy offsetX a offsetY</w:t>
-      </w:r>
+        <w:t xml:space="preserve">Metoda </w:t>
+      </w:r>
+      <w:proofErr w:type="spellStart"/>
+      <w:r>
+        <w:t>getScale</w:t>
+      </w:r>
+      <w:proofErr w:type="spellEnd"/>
+      <w:r>
+        <w:t xml:space="preserve"> nám vypočítá vhodnou hodnotu pro metodu </w:t>
+      </w:r>
+      <w:proofErr w:type="spellStart"/>
+      <w:r>
+        <w:t>Graphics.</w:t>
+      </w:r>
+      <w:proofErr w:type="gramStart"/>
+      <w:r>
+        <w:t>Scale</w:t>
+      </w:r>
+      <w:proofErr w:type="spellEnd"/>
+      <w:proofErr w:type="gramEnd"/>
+      <w:r>
+        <w:t xml:space="preserve"> se kterou můžeme vhodně vyplnit dostupný prostor okna se zachováním poměru stran. K vycentrování vesmíru využijeme </w:t>
+      </w:r>
+      <w:r>
+        <w:t xml:space="preserve">metodu </w:t>
+      </w:r>
+      <w:proofErr w:type="spellStart"/>
+      <w:r>
+        <w:t>Graphics.translate</w:t>
+      </w:r>
+      <w:proofErr w:type="spellEnd"/>
+      <w:r>
+        <w:t xml:space="preserve"> a </w:t>
+      </w:r>
+      <w:r>
+        <w:t xml:space="preserve">atributy </w:t>
+      </w:r>
+      <w:proofErr w:type="spellStart"/>
+      <w:r>
+        <w:t>offsetX</w:t>
+      </w:r>
+      <w:proofErr w:type="spellEnd"/>
+      <w:r>
+        <w:t xml:space="preserve"> a </w:t>
+      </w:r>
+      <w:proofErr w:type="spellStart"/>
+      <w:r>
+        <w:t>offsetY</w:t>
+      </w:r>
+      <w:proofErr w:type="spellEnd"/>
       <w:r>
         <w:t xml:space="preserve"> jako parametry této metody</w:t>
       </w:r>
@@ -217,15 +485,76 @@
         <w:t>vypočítali</w:t>
       </w:r>
       <w:r>
-        <w:t xml:space="preserve"> v metodě paint</w:t>
-      </w:r>
-      <w:r>
-        <w:t>. Pomocí getScale a attributů offsetX a offsetY jsme si také zajistili responzivitu našeho okna.</w:t>
-      </w:r>
-    </w:p>
-    <w:p>
-      <w:r>
-        <w:t>V pravém horním rohu okna se vypisuje aktuální simulační čas pomocí metody drawTime, která využívá metodu getSimulationTime z instance třídy Space.</w:t>
+        <w:t xml:space="preserve"> v metodě </w:t>
+      </w:r>
+      <w:proofErr w:type="spellStart"/>
+      <w:r>
+        <w:t>paint</w:t>
+      </w:r>
+      <w:proofErr w:type="spellEnd"/>
+      <w:r>
+        <w:t xml:space="preserve">. Pomocí </w:t>
+      </w:r>
+      <w:proofErr w:type="spellStart"/>
+      <w:r>
+        <w:t>getScale</w:t>
+      </w:r>
+      <w:proofErr w:type="spellEnd"/>
+      <w:r>
+        <w:t xml:space="preserve"> a </w:t>
+      </w:r>
+      <w:proofErr w:type="spellStart"/>
+      <w:r>
+        <w:t>attributů</w:t>
+      </w:r>
+      <w:proofErr w:type="spellEnd"/>
+      <w:r>
+        <w:t xml:space="preserve"> </w:t>
+      </w:r>
+      <w:proofErr w:type="spellStart"/>
+      <w:r>
+        <w:t>offsetX</w:t>
+      </w:r>
+      <w:proofErr w:type="spellEnd"/>
+      <w:r>
+        <w:t xml:space="preserve"> a </w:t>
+      </w:r>
+      <w:proofErr w:type="spellStart"/>
+      <w:r>
+        <w:t>offsetY</w:t>
+      </w:r>
+      <w:proofErr w:type="spellEnd"/>
+      <w:r>
+        <w:t xml:space="preserve"> jsme si také zajistili responzivitu našeho okna.</w:t>
+      </w:r>
+    </w:p>
+    <w:p>
+      <w:r>
+        <w:t xml:space="preserve">V pravém horním rohu okna se vypisuje aktuální simulační čas pomocí metody </w:t>
+      </w:r>
+      <w:proofErr w:type="spellStart"/>
+      <w:r>
+        <w:t>drawTime</w:t>
+      </w:r>
+      <w:proofErr w:type="spellEnd"/>
+      <w:r>
+        <w:t xml:space="preserve">, která využívá metodu </w:t>
+      </w:r>
+      <w:proofErr w:type="spellStart"/>
+      <w:r>
+        <w:t>getSimulationTime</w:t>
+      </w:r>
+      <w:proofErr w:type="spellEnd"/>
+      <w:r>
+        <w:t xml:space="preserve"> z instance třídy </w:t>
+      </w:r>
+      <w:proofErr w:type="spellStart"/>
+      <w:r>
+        <w:t>Space</w:t>
+      </w:r>
+      <w:proofErr w:type="spellEnd"/>
+      <w:r>
+        <w:t>.</w:t>
       </w:r>
     </w:p>
     <w:p>
@@ -234,8 +563,13 @@
       </w:pPr>
       <w:r>
         <w:lastRenderedPageBreak/>
-        <w:t>Třída SpaceObj</w:t>
-      </w:r>
+        <w:t xml:space="preserve">Třída </w:t>
+      </w:r>
+      <w:proofErr w:type="spellStart"/>
+      <w:r>
+        <w:t>SpaceObj</w:t>
+      </w:r>
+      <w:proofErr w:type="spellEnd"/>
     </w:p>
     <w:p>
       <w:r>
@@ -248,21 +582,55 @@
         <w:t xml:space="preserve"> </w:t>
       </w:r>
       <w:r>
-        <w:t xml:space="preserve">Velikost objektu není určen parametrem z konstruktoru, ale je vypočítán vnitřně pomocí metody getRadius. </w:t>
-      </w:r>
-      <w:r>
-        <w:t>K těmto atributům byly stvořeny gettery</w:t>
-      </w:r>
-      <w:r>
-        <w:t xml:space="preserve"> a settery</w:t>
-      </w:r>
+        <w:t xml:space="preserve">Velikost objektu není určen parametrem z konstruktoru, ale je vypočítán vnitřně pomocí metody </w:t>
+      </w:r>
+      <w:proofErr w:type="spellStart"/>
+      <w:r>
+        <w:t>getRadius</w:t>
+      </w:r>
+      <w:proofErr w:type="spellEnd"/>
+      <w:r>
+        <w:t xml:space="preserve">. </w:t>
+      </w:r>
+      <w:r>
+        <w:t xml:space="preserve">K těmto atributům byly stvořeny </w:t>
+      </w:r>
+      <w:proofErr w:type="spellStart"/>
+      <w:r>
+        <w:t>gettery</w:t>
+      </w:r>
+      <w:proofErr w:type="spellEnd"/>
+      <w:r>
+        <w:t xml:space="preserve"> a </w:t>
+      </w:r>
+      <w:proofErr w:type="spellStart"/>
+      <w:r>
+        <w:t>settery</w:t>
+      </w:r>
+      <w:proofErr w:type="spellEnd"/>
       <w:r>
         <w:t>.</w:t>
       </w:r>
     </w:p>
     <w:p>
       <w:r>
-        <w:t>Poloměr objektů určuje metoda getRadius ze třídy SpaceObj. Předpokládá se jednotková hustota všech objektů a využívá se vzorce pro objem koule.</w:t>
+        <w:t xml:space="preserve">Poloměr objektů určuje metoda </w:t>
+      </w:r>
+      <w:proofErr w:type="spellStart"/>
+      <w:r>
+        <w:t>getRadius</w:t>
+      </w:r>
+      <w:proofErr w:type="spellEnd"/>
+      <w:r>
+        <w:t xml:space="preserve"> ze třídy </w:t>
+      </w:r>
+      <w:proofErr w:type="spellStart"/>
+      <w:r>
+        <w:t>SpaceObj</w:t>
+      </w:r>
+      <w:proofErr w:type="spellEnd"/>
+      <w:r>
+        <w:t>. Předpokládá se jednotková hustota všech objektů a využívá se vzorce pro objem koule.</w:t>
       </w:r>
     </w:p>
     <w:p>
@@ -275,7 +643,15 @@
     </w:p>
     <w:p>
       <w:r>
-        <w:t>Jedna instance této třídy v sobě uchovává x-ové a y-ové souřadnice reprezentované datovým typem double. Tato třída existuje pro ulehčení práce s vektory a souřadnicemi. Je zde využit návrhový vzor Přepravka.</w:t>
+        <w:t>Jedna instance této třídy v sobě uchovává x-ové a y-</w:t>
+      </w:r>
+      <w:proofErr w:type="spellStart"/>
+      <w:r>
+        <w:t>ové</w:t>
+      </w:r>
+      <w:proofErr w:type="spellEnd"/>
+      <w:r>
+        <w:t xml:space="preserve"> souřadnice reprezentované datovým typem double. Tato třída existuje pro ulehčení práce s vektory a souřadnicemi. Je zde využit návrhový vzor Přepravka.</w:t>
       </w:r>
     </w:p>
     <w:p>
@@ -288,19 +664,77 @@
     </w:p>
     <w:p>
       <w:r>
-        <w:t>Ve třídě GalaxySP_2022 byl také přidán MouseListener na instanci třídy DrawingPanel. Při stisknutí levého tlačítka na myši se vyvolá metoda getSelected(Coord2D coord), kde parametry jsou relativní souřadnice (vůči panelu) myši při stisknutí</w:t>
+        <w:t xml:space="preserve">Ve třídě GalaxySP_2022 byl také přidán </w:t>
+      </w:r>
+      <w:proofErr w:type="spellStart"/>
+      <w:r>
+        <w:t>MouseListener</w:t>
+      </w:r>
+      <w:proofErr w:type="spellEnd"/>
+      <w:r>
+        <w:t xml:space="preserve"> na instanci třídy </w:t>
+      </w:r>
+      <w:proofErr w:type="spellStart"/>
+      <w:r>
+        <w:t>DrawingPanel</w:t>
+      </w:r>
+      <w:proofErr w:type="spellEnd"/>
+      <w:r>
+        <w:t xml:space="preserve">. Při stisknutí levého tlačítka na myši se vyvolá metoda </w:t>
+      </w:r>
+      <w:proofErr w:type="spellStart"/>
+      <w:proofErr w:type="gramStart"/>
+      <w:r>
+        <w:t>getSelected</w:t>
+      </w:r>
+      <w:proofErr w:type="spellEnd"/>
+      <w:r>
+        <w:t>(</w:t>
+      </w:r>
+      <w:proofErr w:type="gramEnd"/>
+      <w:r>
+        <w:t xml:space="preserve">Coord2D </w:t>
+      </w:r>
+      <w:proofErr w:type="spellStart"/>
+      <w:r>
+        <w:t>coord</w:t>
+      </w:r>
+      <w:proofErr w:type="spellEnd"/>
+      <w:r>
+        <w:t>), kde parametry jsou relativní souřadnice (vůči panelu) myši při stisknutí</w:t>
       </w:r>
       <w:r>
         <w:t xml:space="preserve"> reprezentovány instancí třídy Coord2D</w:t>
       </w:r>
       <w:r>
-        <w:t xml:space="preserve">. Metoda getSelected detekuje, zda tyto souřadnice nejsou obsažené v jednom z našich vesmírných objektů. Pokud ano, do atributu </w:t>
-      </w:r>
+        <w:t xml:space="preserve">. Metoda </w:t>
+      </w:r>
+      <w:proofErr w:type="spellStart"/>
+      <w:r>
+        <w:t>getSelected</w:t>
+      </w:r>
+      <w:proofErr w:type="spellEnd"/>
+      <w:r>
+        <w:t xml:space="preserve"> detekuje, zda tyto souřadnice nejsou obsažené v jednom z našich vesmírných objektů. Pokud ano, do atributu </w:t>
+      </w:r>
+      <w:proofErr w:type="spellStart"/>
       <w:r>
         <w:t>DrawingPanel.</w:t>
       </w:r>
       <w:r>
-        <w:t xml:space="preserve">selected se uloží reference na instanci této třídy. Metodou drawSelected se pak vypíšou informace </w:t>
+        <w:t>selected</w:t>
+      </w:r>
+      <w:proofErr w:type="spellEnd"/>
+      <w:r>
+        <w:t xml:space="preserve"> se uloží reference na instanci této třídy. Metodou </w:t>
+      </w:r>
+      <w:proofErr w:type="spellStart"/>
+      <w:r>
+        <w:t>drawSelected</w:t>
+      </w:r>
+      <w:proofErr w:type="spellEnd"/>
+      <w:r>
+        <w:t xml:space="preserve"> se pak vypíšou informace </w:t>
       </w:r>
       <w:r>
         <w:t>o tomto objektu v prostřední dolní časti okna.</w:t>
@@ -499,12 +933,79 @@
         <w:pStyle w:val="Nadpis2"/>
       </w:pPr>
       <w:r>
+        <w:t>Třída Link</w:t>
+      </w:r>
+    </w:p>
+    <w:p>
+      <w:r>
+        <w:t>Tato třída využívá návrhový vzor přepravka. Uchovává v sobě seznam objektů s daným datovým typem T, seznam objektů s daným datovým typem Y a objekt datového typu Z, který je propojený</w:t>
+      </w:r>
+      <w:r>
+        <w:t xml:space="preserve"> (je v relaci)</w:t>
+      </w:r>
+      <w:r>
+        <w:t xml:space="preserve"> s těmato </w:t>
+      </w:r>
+      <w:proofErr w:type="spellStart"/>
+      <w:r>
+        <w:t>seznamami</w:t>
+      </w:r>
+      <w:proofErr w:type="spellEnd"/>
+      <w:r>
+        <w:t xml:space="preserve">. Třída obsahuje využívá generické datové typy, za </w:t>
+      </w:r>
+      <w:r>
+        <w:t>T, Y</w:t>
+      </w:r>
+      <w:r>
+        <w:t xml:space="preserve"> nebo Z je možno dosadit jakýkoliv neprimitivní datový typ. </w:t>
+      </w:r>
+    </w:p>
+    <w:p>
+      <w:pPr>
+        <w:pStyle w:val="Nadpis2"/>
+      </w:pPr>
+      <w:r>
         <w:t>Kolize</w:t>
       </w:r>
     </w:p>
     <w:p>
       <w:r>
-        <w:t xml:space="preserve">K ošetření kolizi se vytvořila metoda collide(SpaceObj other) ve třídě SpaceObj. Tato metoda spojí dva vesmírné </w:t>
+        <w:t xml:space="preserve">K ošetření kolizi se vytvořila metoda </w:t>
+      </w:r>
+      <w:proofErr w:type="spellStart"/>
+      <w:proofErr w:type="gramStart"/>
+      <w:r>
+        <w:t>collide</w:t>
+      </w:r>
+      <w:proofErr w:type="spellEnd"/>
+      <w:r>
+        <w:t>(</w:t>
+      </w:r>
+      <w:proofErr w:type="spellStart"/>
+      <w:proofErr w:type="gramEnd"/>
+      <w:r>
+        <w:t>SpaceObj</w:t>
+      </w:r>
+      <w:proofErr w:type="spellEnd"/>
+      <w:r>
+        <w:t xml:space="preserve"> </w:t>
+      </w:r>
+      <w:proofErr w:type="spellStart"/>
+      <w:r>
+        <w:t>other</w:t>
+      </w:r>
+      <w:proofErr w:type="spellEnd"/>
+      <w:r>
+        <w:t xml:space="preserve">) ve třídě </w:t>
+      </w:r>
+      <w:proofErr w:type="spellStart"/>
+      <w:r>
+        <w:t>SpaceObj</w:t>
+      </w:r>
+      <w:proofErr w:type="spellEnd"/>
+      <w:r>
+        <w:t xml:space="preserve">. Tato metoda spojí dva vesmírné </w:t>
       </w:r>
       <w:r>
         <w:t>objekty,</w:t>
@@ -515,9 +1016,11 @@
       <w:r>
         <w:t xml:space="preserve">překrývá střed objektu z parametru a její váha je </w:t>
       </w:r>
+      <w:proofErr w:type="gramStart"/>
       <w:r>
         <w:t>větší</w:t>
       </w:r>
+      <w:proofErr w:type="gramEnd"/>
       <w:r>
         <w:t xml:space="preserve"> než váhá objektu z parametru. </w:t>
       </w:r>
@@ -525,10 +1028,23 @@
         <w:t>Sloučení je implementováno tak, že se sečte váha obou objektů a přepočítá se rychlost využitím zákonu zachování hybnosti</w:t>
       </w:r>
       <w:r>
-        <w:t>. Při úspěšném sloučení metoda vrací true</w:t>
-      </w:r>
-      <w:r>
-        <w:t xml:space="preserve">. Objekt v parametru je tedy absorbován objektem, u kterého se vyvolává tato metoda, ale objekt v parametru není nijak změněn nebo ovlivňen. </w:t>
+        <w:t xml:space="preserve">. Při úspěšném sloučení metoda vrací </w:t>
+      </w:r>
+      <w:proofErr w:type="spellStart"/>
+      <w:r>
+        <w:t>true</w:t>
+      </w:r>
+      <w:proofErr w:type="spellEnd"/>
+      <w:r>
+        <w:t xml:space="preserve">. Objekt v parametru je tedy absorbován objektem, u kterého se vyvolává tato metoda, ale objekt v parametru není nijak změněn nebo </w:t>
+      </w:r>
+      <w:proofErr w:type="spellStart"/>
+      <w:r>
+        <w:t>ovlivňen</w:t>
+      </w:r>
+      <w:proofErr w:type="spellEnd"/>
+      <w:r>
+        <w:t xml:space="preserve">. </w:t>
       </w:r>
       <w:r>
         <w:t>V opačném případě se objekty nesloučí</w:t>
@@ -537,8 +1053,13 @@
         <w:t xml:space="preserve"> a</w:t>
       </w:r>
       <w:r>
-        <w:t xml:space="preserve"> metoda vrací false</w:t>
-      </w:r>
+        <w:t xml:space="preserve"> metoda vrací </w:t>
+      </w:r>
+      <w:proofErr w:type="spellStart"/>
+      <w:r>
+        <w:t>false</w:t>
+      </w:r>
+      <w:proofErr w:type="spellEnd"/>
       <w:r>
         <w:t>.</w:t>
       </w:r>
@@ -834,34 +1355,159 @@
     </w:p>
     <w:p>
       <w:r>
-        <w:t>Další metoda k ošetření kolize je metoda checkCollision() ve třídě Space. Tato metoda vyvolává metodu collide(SpaceObj other) a kontroluje zda nenastala kolize mezi některými objektami.</w:t>
-      </w:r>
-      <w:r>
-        <w:t xml:space="preserve"> Pokud ano, metoda collide(SpaceObj other) </w:t>
-      </w:r>
-      <w:r>
-        <w:t>nám zajistí sloučení objektů a vymaže ze seznamu objektů ve Vesmíru ten objekt, který byl předán metodě collide</w:t>
-      </w:r>
-      <w:r>
-        <w:t>(SpaceObj other) jako parametr</w:t>
-      </w:r>
+        <w:t xml:space="preserve">Další metoda k ošetření kolize je metoda </w:t>
+      </w:r>
+      <w:proofErr w:type="spellStart"/>
+      <w:proofErr w:type="gramStart"/>
+      <w:r>
+        <w:t>checkCollision</w:t>
+      </w:r>
+      <w:proofErr w:type="spellEnd"/>
+      <w:r>
+        <w:t>(</w:t>
+      </w:r>
+      <w:proofErr w:type="gramEnd"/>
+      <w:r>
+        <w:t xml:space="preserve">) ve třídě </w:t>
+      </w:r>
+      <w:proofErr w:type="spellStart"/>
+      <w:r>
+        <w:t>Space</w:t>
+      </w:r>
+      <w:proofErr w:type="spellEnd"/>
+      <w:r>
+        <w:t xml:space="preserve">. Tato metoda vyvolává metodu </w:t>
+      </w:r>
+      <w:proofErr w:type="spellStart"/>
+      <w:proofErr w:type="gramStart"/>
+      <w:r>
+        <w:t>collide</w:t>
+      </w:r>
+      <w:proofErr w:type="spellEnd"/>
+      <w:r>
+        <w:t>(</w:t>
+      </w:r>
+      <w:proofErr w:type="spellStart"/>
+      <w:proofErr w:type="gramEnd"/>
+      <w:r>
+        <w:t>SpaceObj</w:t>
+      </w:r>
+      <w:proofErr w:type="spellEnd"/>
+      <w:r>
+        <w:t xml:space="preserve"> </w:t>
+      </w:r>
+      <w:proofErr w:type="spellStart"/>
+      <w:r>
+        <w:t>other</w:t>
+      </w:r>
+      <w:proofErr w:type="spellEnd"/>
+      <w:r>
+        <w:t xml:space="preserve">) a kontroluje zda nenastala kolize mezi některými </w:t>
+      </w:r>
+      <w:proofErr w:type="spellStart"/>
+      <w:r>
+        <w:t>objektami</w:t>
+      </w:r>
+      <w:proofErr w:type="spellEnd"/>
       <w:r>
         <w:t>.</w:t>
       </w:r>
       <w:r>
+        <w:t xml:space="preserve"> Pokud ano, metoda </w:t>
+      </w:r>
+      <w:proofErr w:type="spellStart"/>
+      <w:proofErr w:type="gramStart"/>
+      <w:r>
+        <w:t>collide</w:t>
+      </w:r>
+      <w:proofErr w:type="spellEnd"/>
+      <w:r>
+        <w:t>(</w:t>
+      </w:r>
+      <w:proofErr w:type="spellStart"/>
+      <w:proofErr w:type="gramEnd"/>
+      <w:r>
+        <w:t>SpaceObj</w:t>
+      </w:r>
+      <w:proofErr w:type="spellEnd"/>
+      <w:r>
         <w:t xml:space="preserve"> </w:t>
       </w:r>
-      <w:r>
-        <w:t>(Vymazání ze seznamu v tomto případě znamená, že objekt je v seznamu označen jako null).</w:t>
-      </w:r>
-    </w:p>
-    <w:p>
-      <w:r>
-        <w:t xml:space="preserve">Metoda checkCollision() se </w:t>
-      </w:r>
+      <w:proofErr w:type="spellStart"/>
+      <w:r>
+        <w:t>other</w:t>
+      </w:r>
+      <w:proofErr w:type="spellEnd"/>
+      <w:r>
+        <w:t xml:space="preserve">) </w:t>
+      </w:r>
+      <w:r>
+        <w:t xml:space="preserve">nám zajistí sloučení objektů a vymaže ze seznamu objektů ve Vesmíru ten objekt, který byl předán metodě </w:t>
+      </w:r>
+      <w:proofErr w:type="spellStart"/>
+      <w:r>
+        <w:t>collide</w:t>
+      </w:r>
+      <w:proofErr w:type="spellEnd"/>
+      <w:r>
+        <w:t>(</w:t>
+      </w:r>
+      <w:proofErr w:type="spellStart"/>
+      <w:r>
+        <w:t>SpaceObj</w:t>
+      </w:r>
+      <w:proofErr w:type="spellEnd"/>
+      <w:r>
+        <w:t xml:space="preserve"> </w:t>
+      </w:r>
+      <w:proofErr w:type="spellStart"/>
+      <w:r>
+        <w:t>other</w:t>
+      </w:r>
+      <w:proofErr w:type="spellEnd"/>
+      <w:r>
+        <w:t>) jako parametr</w:t>
+      </w:r>
+      <w:r>
+        <w:t>.</w:t>
+      </w:r>
+      <w:r>
+        <w:t xml:space="preserve"> </w:t>
+      </w:r>
+      <w:r>
+        <w:t xml:space="preserve">(Vymazání ze seznamu v tomto případě znamená, že objekt je v seznamu označen jako </w:t>
+      </w:r>
+      <w:proofErr w:type="spellStart"/>
+      <w:r>
+        <w:t>null</w:t>
+      </w:r>
+      <w:proofErr w:type="spellEnd"/>
+      <w:r>
+        <w:t>).</w:t>
+      </w:r>
+    </w:p>
+    <w:p>
+      <w:r>
+        <w:t xml:space="preserve">Metoda </w:t>
+      </w:r>
+      <w:proofErr w:type="spellStart"/>
+      <w:proofErr w:type="gramStart"/>
+      <w:r>
+        <w:t>checkCollision</w:t>
+      </w:r>
+      <w:proofErr w:type="spellEnd"/>
+      <w:r>
+        <w:t>(</w:t>
+      </w:r>
+      <w:proofErr w:type="gramEnd"/>
+      <w:r>
+        <w:t xml:space="preserve">) se </w:t>
+      </w:r>
+      <w:proofErr w:type="spellStart"/>
       <w:r>
         <w:t>pravidělně</w:t>
       </w:r>
+      <w:proofErr w:type="spellEnd"/>
       <w:r>
         <w:t xml:space="preserve"> vyvolává ve hlavní třídě Galaxy_SP2022</w:t>
       </w:r>
@@ -882,12 +1528,126 @@
     </w:p>
     <w:p>
       <w:r>
-        <w:t>Graf byl implementován  pomocí knihovny JFreeChart. Jelikož chceme vykreslit graf rychlosti, budeme rychlost vykreslovat jako spojnicový graf. Nejdříve se ale musí zajistit data na x-ové souřadnici (čas) a y-ové souřadnici (rychlost). Metoda trackPlanetVel(SpaceObj planet) ve třídě Space nám toto zajistí. Tato metoda do atributu trackTime uloží veškeré časy a do atributu trackVel uloží veškeré rychlosti objektů. Oba tyto atributy jsou mezi sebou provázány. K těmto atributům byly vytvořeny gettery getTrackTime() a getTrackVel().</w:t>
-      </w:r>
-    </w:p>
-    <w:p>
-      <w:r>
-        <w:t xml:space="preserve">Ve hlavní třídě se vytvoří graf pomocí statické továrny ChartFactory, pomocí metody getDataset(List&lt;Double&gt; cas, List&lt;Double&gt; rychlost) se získají data, která můžeme vložit do našeho grafu. </w:t>
+        <w:t xml:space="preserve">Graf byl implementován  pomocí knihovny </w:t>
+      </w:r>
+      <w:proofErr w:type="spellStart"/>
+      <w:r>
+        <w:t>JFreeChart</w:t>
+      </w:r>
+      <w:proofErr w:type="spellEnd"/>
+      <w:r>
+        <w:t xml:space="preserve">. Jelikož chceme vykreslit graf rychlosti, budeme rychlost </w:t>
+      </w:r>
+      <w:r>
+        <w:t xml:space="preserve"> vůči času </w:t>
+      </w:r>
+      <w:r>
+        <w:t>vykreslovat jako spojnicový graf. Nejdříve se ale musí zajistit data na x-ové souřadnici (čas) a y-</w:t>
+      </w:r>
+      <w:proofErr w:type="spellStart"/>
+      <w:r>
+        <w:t>ové</w:t>
+      </w:r>
+      <w:proofErr w:type="spellEnd"/>
+      <w:r>
+        <w:t xml:space="preserve"> souřadnici (rychlost). Metoda </w:t>
+      </w:r>
+      <w:proofErr w:type="spellStart"/>
+      <w:proofErr w:type="gramStart"/>
+      <w:r>
+        <w:t>trackPlanetVel</w:t>
+      </w:r>
+      <w:r>
+        <w:t>All</w:t>
+      </w:r>
+      <w:proofErr w:type="spellEnd"/>
+      <w:r>
+        <w:t>(</w:t>
+      </w:r>
+      <w:proofErr w:type="gramEnd"/>
+      <w:r>
+        <w:t xml:space="preserve">) zaznamená všechny rychlosti </w:t>
+      </w:r>
+      <w:r>
+        <w:t>a ča</w:t>
+      </w:r>
+      <w:r>
+        <w:t>s</w:t>
+      </w:r>
+      <w:r>
+        <w:t>y v daném momentě</w:t>
+      </w:r>
+      <w:r>
+        <w:t xml:space="preserve">. </w:t>
+      </w:r>
+      <w:r>
+        <w:t xml:space="preserve">Tato metoda to referenční proměnné </w:t>
+      </w:r>
+      <w:proofErr w:type="spellStart"/>
+      <w:r>
+        <w:t>timeVelLinkList</w:t>
+      </w:r>
+      <w:proofErr w:type="spellEnd"/>
+      <w:r>
+        <w:t xml:space="preserve"> uloží veškeré informace</w:t>
+      </w:r>
+      <w:r>
+        <w:t xml:space="preserve">. </w:t>
+      </w:r>
+      <w:r>
+        <w:t xml:space="preserve">Metoda </w:t>
+      </w:r>
+      <w:proofErr w:type="spellStart"/>
+      <w:proofErr w:type="gramStart"/>
+      <w:r>
+        <w:t>getVelTimeLink</w:t>
+      </w:r>
+      <w:proofErr w:type="spellEnd"/>
+      <w:r>
+        <w:t>(</w:t>
+      </w:r>
+      <w:proofErr w:type="spellStart"/>
+      <w:proofErr w:type="gramEnd"/>
+      <w:r>
+        <w:t>SpaceObj</w:t>
+      </w:r>
+      <w:proofErr w:type="spellEnd"/>
+      <w:r>
+        <w:t xml:space="preserve"> planet) nám vrátí strukturu, která v sobě uchovává seznam časů, seznam rychlostí a objekt, který je s časem a rychlostí v relaci.</w:t>
+      </w:r>
+    </w:p>
+    <w:p>
+      <w:r>
+        <w:t xml:space="preserve">Ve hlavní třídě se vytvoří graf pomocí statické továrny </w:t>
+      </w:r>
+      <w:proofErr w:type="spellStart"/>
+      <w:r>
+        <w:t>ChartFactory</w:t>
+      </w:r>
+      <w:proofErr w:type="spellEnd"/>
+      <w:r>
+        <w:t xml:space="preserve">, pomocí metody </w:t>
+      </w:r>
+      <w:proofErr w:type="spellStart"/>
+      <w:proofErr w:type="gramStart"/>
+      <w:r>
+        <w:t>getDataset</w:t>
+      </w:r>
+      <w:proofErr w:type="spellEnd"/>
+      <w:r>
+        <w:t>(</w:t>
+      </w:r>
+      <w:proofErr w:type="gramEnd"/>
+      <w:r>
+        <w:t xml:space="preserve">List&lt;Double&gt; </w:t>
+      </w:r>
+      <w:proofErr w:type="spellStart"/>
+      <w:r>
+        <w:t>cas</w:t>
+      </w:r>
+      <w:proofErr w:type="spellEnd"/>
+      <w:r>
+        <w:t xml:space="preserve">, List&lt;Double&gt; rychlost) se získají data, která můžeme vložit do našeho grafu. </w:t>
       </w:r>
     </w:p>
     <w:p>
@@ -929,7 +1689,44 @@
     </w:p>
     <w:p>
       <w:r>
-        <w:t>Trajektorie pohybu objektů je implementovaná metodou drawTrails(Graphics2D g2) ve třídě DrawingPanel. Tato metoda si uchovává pozice všech objektů za poslední 1 sekundu ve frontě trails. Využitím trails získáme všechny potřebné pozice za poslední 1 sekundu. Tato metoda pak vykreslí na těchto pozicích vyplněné kružnice. První zaznamenaná pozice má nejmenší kružnici, nejvyšší zaznamenaná pozice má největší kružnici, která je velikostně stejně velká jako objekt, které patří tato historie pozic.</w:t>
+        <w:t xml:space="preserve">Trajektorie pohybu objektů je implementovaná metodou </w:t>
+      </w:r>
+      <w:proofErr w:type="spellStart"/>
+      <w:proofErr w:type="gramStart"/>
+      <w:r>
+        <w:t>drawTrails</w:t>
+      </w:r>
+      <w:proofErr w:type="spellEnd"/>
+      <w:r>
+        <w:t>(</w:t>
+      </w:r>
+      <w:proofErr w:type="gramEnd"/>
+      <w:r>
+        <w:t xml:space="preserve">Graphics2D g2) ve třídě </w:t>
+      </w:r>
+      <w:proofErr w:type="spellStart"/>
+      <w:r>
+        <w:t>DrawingPanel</w:t>
+      </w:r>
+      <w:proofErr w:type="spellEnd"/>
+      <w:r>
+        <w:t xml:space="preserve">. Tato metoda si uchovává pozice všech objektů za poslední 1 sekundu ve frontě </w:t>
+      </w:r>
+      <w:proofErr w:type="spellStart"/>
+      <w:r>
+        <w:t>trails</w:t>
+      </w:r>
+      <w:proofErr w:type="spellEnd"/>
+      <w:r>
+        <w:t xml:space="preserve">. Využitím </w:t>
+      </w:r>
+      <w:proofErr w:type="spellStart"/>
+      <w:r>
+        <w:t>trails</w:t>
+      </w:r>
+      <w:proofErr w:type="spellEnd"/>
+      <w:r>
+        <w:t xml:space="preserve"> získáme všechny potřebné pozice za poslední 1 sekundu. Tato metoda pak vykreslí na těchto pozicích vyplněné kružnice. První zaznamenaná pozice má nejmenší kružnici, nejvyšší zaznamenaná pozice má největší kružnici, která je velikostně stejně velká jako objekt, které patří tato historie pozic.</w:t>
       </w:r>
     </w:p>
     <w:p>
@@ -974,7 +1771,37 @@
         <w:rPr>
           <w:strike/>
         </w:rPr>
-        <w:t xml:space="preserve">Při kolizi se někdy v metodě drawPlanets(Graphics g2) </w:t>
+        <w:t xml:space="preserve">Při kolizi se někdy v metodě </w:t>
+      </w:r>
+      <w:proofErr w:type="spellStart"/>
+      <w:proofErr w:type="gramStart"/>
+      <w:r>
+        <w:rPr>
+          <w:strike/>
+        </w:rPr>
+        <w:t>drawPlanets</w:t>
+      </w:r>
+      <w:proofErr w:type="spellEnd"/>
+      <w:r>
+        <w:rPr>
+          <w:strike/>
+        </w:rPr>
+        <w:t>(</w:t>
+      </w:r>
+      <w:proofErr w:type="spellStart"/>
+      <w:proofErr w:type="gramEnd"/>
+      <w:r>
+        <w:rPr>
+          <w:strike/>
+        </w:rPr>
+        <w:t>Graphics</w:t>
+      </w:r>
+      <w:proofErr w:type="spellEnd"/>
+      <w:r>
+        <w:rPr>
+          <w:strike/>
+        </w:rPr>
+        <w:t xml:space="preserve"> g2) </w:t>
       </w:r>
       <w:r>
         <w:rPr>
@@ -986,7 +1813,21 @@
         <w:rPr>
           <w:strike/>
         </w:rPr>
-        <w:t xml:space="preserve"> výjimka ConcurrentModificationException. V tomto případě se nevykreslí jeden snímek. Tento problém jsem nedokázal vyřešit</w:t>
+        <w:t xml:space="preserve"> výjimka </w:t>
+      </w:r>
+      <w:proofErr w:type="spellStart"/>
+      <w:r>
+        <w:rPr>
+          <w:strike/>
+        </w:rPr>
+        <w:t>ConcurrentModificationException</w:t>
+      </w:r>
+      <w:proofErr w:type="spellEnd"/>
+      <w:r>
+        <w:rPr>
+          <w:strike/>
+        </w:rPr>
+        <w:t>. V tomto případě se nevykreslí jeden snímek. Tento problém jsem nedokázal vyřešit</w:t>
       </w:r>
       <w:r>
         <w:rPr>
@@ -1007,7 +1848,6 @@
         <w:t xml:space="preserve">vizuálně program funguje normálně. </w:t>
       </w:r>
     </w:p>
-    <w:p/>
     <w:p/>
     <w:sectPr>
       <w:headerReference w:type="default" r:id="rId8"/>

</xml_diff>